<commit_message>
Changed some observations of the data.
</commit_message>
<xml_diff>
--- a/First iteration/data/Obtevations_data.docx
+++ b/First iteration/data/Obtevations_data.docx
@@ -468,14 +468,14 @@
               <w:rPr>
                 <w:rStyle w:val="nfasissutil"/>
                 <w:i w:val="0"/>
-                <w:color w:val="auto"/>
-              </w:rPr>
-            </w:pPr>
-            <w:r>
-              <w:rPr>
-                <w:rStyle w:val="nfasissutil"/>
-                <w:i w:val="0"/>
-                <w:color w:val="auto"/>
+                <w:color w:val="00B050"/>
+              </w:rPr>
+            </w:pPr>
+            <w:r>
+              <w:rPr>
+                <w:rStyle w:val="nfasissutil"/>
+                <w:i w:val="0"/>
+                <w:color w:val="00B050"/>
               </w:rPr>
               <w:t xml:space="preserve">T=4.3 ,  </w:t>
             </w:r>
@@ -484,7 +484,7 @@
               <w:rPr>
                 <w:rStyle w:val="nfasissutil"/>
                 <w:i w:val="0"/>
-                <w:color w:val="auto"/>
+                <w:color w:val="00B050"/>
               </w:rPr>
               <w:t>LWin</w:t>
             </w:r>
@@ -493,7 +493,7 @@
               <w:rPr>
                 <w:rStyle w:val="nfasissutil"/>
                 <w:i w:val="0"/>
-                <w:color w:val="auto"/>
+                <w:color w:val="00B050"/>
               </w:rPr>
               <w:t xml:space="preserve">=100 , </w:t>
             </w:r>
@@ -502,7 +502,7 @@
               <w:rPr>
                 <w:rStyle w:val="nfasissutil"/>
                 <w:i w:val="0"/>
-                <w:color w:val="auto"/>
+                <w:color w:val="00B050"/>
               </w:rPr>
               <w:t>shift</w:t>
             </w:r>
@@ -511,9 +511,173 @@
               <w:rPr>
                 <w:rStyle w:val="nfasissutil"/>
                 <w:i w:val="0"/>
-                <w:color w:val="auto"/>
-              </w:rPr>
-              <w:t>=10 (LTSD)</w:t>
+                <w:color w:val="00B050"/>
+              </w:rPr>
+              <w:t xml:space="preserve">=10 </w:t>
+            </w:r>
+          </w:p>
+          <w:p>
+            <w:pPr>
+              <w:rPr>
+                <w:rStyle w:val="nfasissutil"/>
+                <w:i w:val="0"/>
+                <w:color w:val="00B050"/>
+              </w:rPr>
+            </w:pPr>
+            <w:r>
+              <w:rPr>
+                <w:rStyle w:val="nfasissutil"/>
+                <w:i w:val="0"/>
+                <w:color w:val="00B050"/>
+              </w:rPr>
+              <w:t>(</w:t>
+            </w:r>
+            <w:proofErr w:type="spellStart"/>
+            <w:r>
+              <w:rPr>
+                <w:rStyle w:val="nfasissutil"/>
+                <w:i w:val="0"/>
+                <w:color w:val="00B050"/>
+              </w:rPr>
+              <w:t>right</w:t>
+            </w:r>
+            <w:proofErr w:type="spellEnd"/>
+            <w:r>
+              <w:rPr>
+                <w:rStyle w:val="nfasissutil"/>
+                <w:i w:val="0"/>
+                <w:color w:val="00B050"/>
+              </w:rPr>
+              <w:t>)</w:t>
+            </w:r>
+          </w:p>
+          <w:p>
+            <w:pPr>
+              <w:rPr>
+                <w:rStyle w:val="nfasissutil"/>
+                <w:i w:val="0"/>
+                <w:color w:val="7030A0"/>
+              </w:rPr>
+            </w:pPr>
+            <w:r>
+              <w:rPr>
+                <w:rStyle w:val="nfasissutil"/>
+                <w:i w:val="0"/>
+                <w:color w:val="7030A0"/>
+              </w:rPr>
+              <w:t>T=</w:t>
+            </w:r>
+            <w:r>
+              <w:rPr>
+                <w:rStyle w:val="nfasissutil"/>
+                <w:i w:val="0"/>
+                <w:color w:val="7030A0"/>
+              </w:rPr>
+              <w:t xml:space="preserve">5 ,  </w:t>
+            </w:r>
+            <w:proofErr w:type="spellStart"/>
+            <w:r>
+              <w:rPr>
+                <w:rStyle w:val="nfasissutil"/>
+                <w:i w:val="0"/>
+                <w:color w:val="7030A0"/>
+              </w:rPr>
+              <w:t>LWin</w:t>
+            </w:r>
+            <w:proofErr w:type="spellEnd"/>
+            <w:r>
+              <w:rPr>
+                <w:rStyle w:val="nfasissutil"/>
+                <w:i w:val="0"/>
+                <w:color w:val="7030A0"/>
+              </w:rPr>
+              <w:t>=2</w:t>
+            </w:r>
+            <w:r>
+              <w:rPr>
+                <w:rStyle w:val="nfasissutil"/>
+                <w:i w:val="0"/>
+                <w:color w:val="7030A0"/>
+              </w:rPr>
+              <w:t xml:space="preserve">00 , </w:t>
+            </w:r>
+            <w:proofErr w:type="spellStart"/>
+            <w:r>
+              <w:rPr>
+                <w:rStyle w:val="nfasissutil"/>
+                <w:i w:val="0"/>
+                <w:color w:val="7030A0"/>
+              </w:rPr>
+              <w:t>shift</w:t>
+            </w:r>
+            <w:proofErr w:type="spellEnd"/>
+            <w:r>
+              <w:rPr>
+                <w:rStyle w:val="nfasissutil"/>
+                <w:i w:val="0"/>
+                <w:color w:val="7030A0"/>
+              </w:rPr>
+              <w:t xml:space="preserve">=10 </w:t>
+            </w:r>
+          </w:p>
+          <w:p>
+            <w:pPr>
+              <w:rPr>
+                <w:rStyle w:val="nfasissutil"/>
+                <w:i w:val="0"/>
+                <w:color w:val="7030A0"/>
+              </w:rPr>
+            </w:pPr>
+            <w:r>
+              <w:rPr>
+                <w:rStyle w:val="nfasissutil"/>
+                <w:i w:val="0"/>
+                <w:color w:val="7030A0"/>
+              </w:rPr>
+              <w:t>(</w:t>
+            </w:r>
+            <w:proofErr w:type="spellStart"/>
+            <w:r>
+              <w:rPr>
+                <w:rStyle w:val="nfasissutil"/>
+                <w:i w:val="0"/>
+                <w:color w:val="7030A0"/>
+              </w:rPr>
+              <w:t>lef</w:t>
+            </w:r>
+            <w:r>
+              <w:rPr>
+                <w:rStyle w:val="nfasissutil"/>
+                <w:i w:val="0"/>
+                <w:color w:val="7030A0"/>
+              </w:rPr>
+              <w:t>t</w:t>
+            </w:r>
+            <w:proofErr w:type="spellEnd"/>
+            <w:r>
+              <w:rPr>
+                <w:rStyle w:val="nfasissutil"/>
+                <w:i w:val="0"/>
+                <w:color w:val="7030A0"/>
+              </w:rPr>
+              <w:t>)</w:t>
+            </w:r>
+          </w:p>
+          <w:p>
+            <w:pPr>
+              <w:rPr>
+                <w:rStyle w:val="nfasissutil"/>
+                <w:i w:val="0"/>
+                <w:color w:val="auto"/>
+              </w:rPr>
+            </w:pPr>
+            <w:r>
+              <w:rPr>
+                <w:rStyle w:val="nfasissutil"/>
+                <w:i w:val="0"/>
+                <w:color w:val="auto"/>
+              </w:rPr>
+              <w:t>(LTSD)</w:t>
             </w:r>
           </w:p>
         </w:tc>
@@ -756,14 +920,14 @@
               <w:rPr>
                 <w:rStyle w:val="nfasissutil"/>
                 <w:i w:val="0"/>
-                <w:color w:val="auto"/>
-              </w:rPr>
-            </w:pPr>
-            <w:r>
-              <w:rPr>
-                <w:rStyle w:val="nfasissutil"/>
-                <w:i w:val="0"/>
-                <w:color w:val="auto"/>
+                <w:color w:val="00B050"/>
+              </w:rPr>
+            </w:pPr>
+            <w:r>
+              <w:rPr>
+                <w:rStyle w:val="nfasissutil"/>
+                <w:i w:val="0"/>
+                <w:color w:val="00B050"/>
               </w:rPr>
               <w:t xml:space="preserve">T=4.3 ,  </w:t>
             </w:r>
@@ -772,7 +936,7 @@
               <w:rPr>
                 <w:rStyle w:val="nfasissutil"/>
                 <w:i w:val="0"/>
-                <w:color w:val="auto"/>
+                <w:color w:val="00B050"/>
               </w:rPr>
               <w:t>LWin</w:t>
             </w:r>
@@ -781,7 +945,7 @@
               <w:rPr>
                 <w:rStyle w:val="nfasissutil"/>
                 <w:i w:val="0"/>
-                <w:color w:val="auto"/>
+                <w:color w:val="00B050"/>
               </w:rPr>
               <w:t xml:space="preserve">=100 , </w:t>
             </w:r>
@@ -790,7 +954,7 @@
               <w:rPr>
                 <w:rStyle w:val="nfasissutil"/>
                 <w:i w:val="0"/>
-                <w:color w:val="auto"/>
+                <w:color w:val="00B050"/>
               </w:rPr>
               <w:t>shift</w:t>
             </w:r>
@@ -799,9 +963,165 @@
               <w:rPr>
                 <w:rStyle w:val="nfasissutil"/>
                 <w:i w:val="0"/>
-                <w:color w:val="auto"/>
-              </w:rPr>
-              <w:t>=10 (LTSD)</w:t>
+                <w:color w:val="00B050"/>
+              </w:rPr>
+              <w:t xml:space="preserve">=10 </w:t>
+            </w:r>
+          </w:p>
+          <w:p>
+            <w:pPr>
+              <w:rPr>
+                <w:rStyle w:val="nfasissutil"/>
+                <w:i w:val="0"/>
+                <w:color w:val="00B050"/>
+              </w:rPr>
+            </w:pPr>
+            <w:r>
+              <w:rPr>
+                <w:rStyle w:val="nfasissutil"/>
+                <w:i w:val="0"/>
+                <w:color w:val="00B050"/>
+              </w:rPr>
+              <w:t>(</w:t>
+            </w:r>
+            <w:proofErr w:type="spellStart"/>
+            <w:r>
+              <w:rPr>
+                <w:rStyle w:val="nfasissutil"/>
+                <w:i w:val="0"/>
+                <w:color w:val="00B050"/>
+              </w:rPr>
+              <w:t>right</w:t>
+            </w:r>
+            <w:proofErr w:type="spellEnd"/>
+            <w:r>
+              <w:rPr>
+                <w:rStyle w:val="nfasissutil"/>
+                <w:i w:val="0"/>
+                <w:color w:val="00B050"/>
+              </w:rPr>
+              <w:t>)</w:t>
+            </w:r>
+          </w:p>
+          <w:p>
+            <w:pPr>
+              <w:rPr>
+                <w:rStyle w:val="nfasissutil"/>
+                <w:i w:val="0"/>
+                <w:color w:val="7030A0"/>
+              </w:rPr>
+            </w:pPr>
+            <w:r>
+              <w:rPr>
+                <w:rStyle w:val="nfasissutil"/>
+                <w:i w:val="0"/>
+                <w:color w:val="7030A0"/>
+              </w:rPr>
+              <w:t>T=</w:t>
+            </w:r>
+            <w:r>
+              <w:rPr>
+                <w:rStyle w:val="nfasissutil"/>
+                <w:i w:val="0"/>
+                <w:color w:val="7030A0"/>
+              </w:rPr>
+              <w:t xml:space="preserve">7 ,  </w:t>
+            </w:r>
+            <w:proofErr w:type="spellStart"/>
+            <w:r>
+              <w:rPr>
+                <w:rStyle w:val="nfasissutil"/>
+                <w:i w:val="0"/>
+                <w:color w:val="7030A0"/>
+              </w:rPr>
+              <w:t>LWin</w:t>
+            </w:r>
+            <w:proofErr w:type="spellEnd"/>
+            <w:r>
+              <w:rPr>
+                <w:rStyle w:val="nfasissutil"/>
+                <w:i w:val="0"/>
+                <w:color w:val="7030A0"/>
+              </w:rPr>
+              <w:t>=4</w:t>
+            </w:r>
+            <w:r>
+              <w:rPr>
+                <w:rStyle w:val="nfasissutil"/>
+                <w:i w:val="0"/>
+                <w:color w:val="7030A0"/>
+              </w:rPr>
+              <w:t xml:space="preserve">00 , </w:t>
+            </w:r>
+            <w:proofErr w:type="spellStart"/>
+            <w:r>
+              <w:rPr>
+                <w:rStyle w:val="nfasissutil"/>
+                <w:i w:val="0"/>
+                <w:color w:val="7030A0"/>
+              </w:rPr>
+              <w:t>shift</w:t>
+            </w:r>
+            <w:proofErr w:type="spellEnd"/>
+            <w:r>
+              <w:rPr>
+                <w:rStyle w:val="nfasissutil"/>
+                <w:i w:val="0"/>
+                <w:color w:val="7030A0"/>
+              </w:rPr>
+              <w:t xml:space="preserve">=10 </w:t>
+            </w:r>
+          </w:p>
+          <w:p>
+            <w:pPr>
+              <w:rPr>
+                <w:rStyle w:val="nfasissutil"/>
+                <w:i w:val="0"/>
+                <w:color w:val="7030A0"/>
+              </w:rPr>
+            </w:pPr>
+            <w:r>
+              <w:rPr>
+                <w:rStyle w:val="nfasissutil"/>
+                <w:i w:val="0"/>
+                <w:color w:val="7030A0"/>
+              </w:rPr>
+              <w:t>(</w:t>
+            </w:r>
+            <w:proofErr w:type="spellStart"/>
+            <w:r>
+              <w:rPr>
+                <w:rStyle w:val="nfasissutil"/>
+                <w:i w:val="0"/>
+                <w:color w:val="7030A0"/>
+              </w:rPr>
+              <w:t>left</w:t>
+            </w:r>
+            <w:proofErr w:type="spellEnd"/>
+            <w:r>
+              <w:rPr>
+                <w:rStyle w:val="nfasissutil"/>
+                <w:i w:val="0"/>
+                <w:color w:val="7030A0"/>
+              </w:rPr>
+              <w:t>)</w:t>
+            </w:r>
+          </w:p>
+          <w:p>
+            <w:pPr>
+              <w:rPr>
+                <w:rStyle w:val="nfasissutil"/>
+                <w:i w:val="0"/>
+                <w:color w:val="auto"/>
+              </w:rPr>
+            </w:pPr>
+            <w:r>
+              <w:rPr>
+                <w:rStyle w:val="nfasissutil"/>
+                <w:i w:val="0"/>
+                <w:color w:val="auto"/>
+              </w:rPr>
+              <w:t>(LTSD)</w:t>
             </w:r>
           </w:p>
         </w:tc>
@@ -1045,14 +1365,14 @@
               <w:rPr>
                 <w:rStyle w:val="nfasissutil"/>
                 <w:i w:val="0"/>
-                <w:color w:val="auto"/>
-              </w:rPr>
-            </w:pPr>
-            <w:r>
-              <w:rPr>
-                <w:rStyle w:val="nfasissutil"/>
-                <w:i w:val="0"/>
-                <w:color w:val="auto"/>
+                <w:color w:val="00B050"/>
+              </w:rPr>
+            </w:pPr>
+            <w:r>
+              <w:rPr>
+                <w:rStyle w:val="nfasissutil"/>
+                <w:i w:val="0"/>
+                <w:color w:val="00B050"/>
               </w:rPr>
               <w:t>T=</w:t>
             </w:r>
@@ -1060,7 +1380,7 @@
               <w:rPr>
                 <w:rStyle w:val="nfasissutil"/>
                 <w:i w:val="0"/>
-                <w:color w:val="auto"/>
+                <w:color w:val="00B050"/>
               </w:rPr>
               <w:t>8</w:t>
             </w:r>
@@ -1068,7 +1388,7 @@
               <w:rPr>
                 <w:rStyle w:val="nfasissutil"/>
                 <w:i w:val="0"/>
-                <w:color w:val="auto"/>
+                <w:color w:val="00B050"/>
               </w:rPr>
               <w:t xml:space="preserve"> ,  </w:t>
             </w:r>
@@ -1077,7 +1397,7 @@
               <w:rPr>
                 <w:rStyle w:val="nfasissutil"/>
                 <w:i w:val="0"/>
-                <w:color w:val="auto"/>
+                <w:color w:val="00B050"/>
               </w:rPr>
               <w:t>LWin</w:t>
             </w:r>
@@ -1086,7 +1406,7 @@
               <w:rPr>
                 <w:rStyle w:val="nfasissutil"/>
                 <w:i w:val="0"/>
-                <w:color w:val="auto"/>
+                <w:color w:val="00B050"/>
               </w:rPr>
               <w:t xml:space="preserve">=100 , </w:t>
             </w:r>
@@ -1095,7 +1415,7 @@
               <w:rPr>
                 <w:rStyle w:val="nfasissutil"/>
                 <w:i w:val="0"/>
-                <w:color w:val="auto"/>
+                <w:color w:val="00B050"/>
               </w:rPr>
               <w:t>shift</w:t>
             </w:r>
@@ -1104,9 +1424,181 @@
               <w:rPr>
                 <w:rStyle w:val="nfasissutil"/>
                 <w:i w:val="0"/>
-                <w:color w:val="auto"/>
-              </w:rPr>
-              <w:t>=10 (LTSD)</w:t>
+                <w:color w:val="00B050"/>
+              </w:rPr>
+              <w:t xml:space="preserve">=10 </w:t>
+            </w:r>
+          </w:p>
+          <w:p>
+            <w:pPr>
+              <w:rPr>
+                <w:rStyle w:val="nfasissutil"/>
+                <w:i w:val="0"/>
+                <w:color w:val="00B050"/>
+              </w:rPr>
+            </w:pPr>
+            <w:r>
+              <w:rPr>
+                <w:rStyle w:val="nfasissutil"/>
+                <w:i w:val="0"/>
+                <w:color w:val="00B050"/>
+              </w:rPr>
+              <w:t>(</w:t>
+            </w:r>
+            <w:proofErr w:type="spellStart"/>
+            <w:r>
+              <w:rPr>
+                <w:rStyle w:val="nfasissutil"/>
+                <w:i w:val="0"/>
+                <w:color w:val="00B050"/>
+              </w:rPr>
+              <w:t>right</w:t>
+            </w:r>
+            <w:proofErr w:type="spellEnd"/>
+            <w:r>
+              <w:rPr>
+                <w:rStyle w:val="nfasissutil"/>
+                <w:i w:val="0"/>
+                <w:color w:val="00B050"/>
+              </w:rPr>
+              <w:t>)</w:t>
+            </w:r>
+          </w:p>
+          <w:p>
+            <w:pPr>
+              <w:rPr>
+                <w:rStyle w:val="nfasissutil"/>
+                <w:i w:val="0"/>
+                <w:color w:val="7030A0"/>
+              </w:rPr>
+            </w:pPr>
+            <w:r>
+              <w:rPr>
+                <w:rStyle w:val="nfasissutil"/>
+                <w:i w:val="0"/>
+                <w:color w:val="7030A0"/>
+              </w:rPr>
+              <w:t>T=</w:t>
+            </w:r>
+            <w:r>
+              <w:rPr>
+                <w:rStyle w:val="nfasissutil"/>
+                <w:i w:val="0"/>
+                <w:color w:val="7030A0"/>
+              </w:rPr>
+              <w:t>7</w:t>
+            </w:r>
+            <w:r>
+              <w:rPr>
+                <w:rStyle w:val="nfasissutil"/>
+                <w:i w:val="0"/>
+                <w:color w:val="7030A0"/>
+              </w:rPr>
+              <w:t>.7</w:t>
+            </w:r>
+            <w:r>
+              <w:rPr>
+                <w:rStyle w:val="nfasissutil"/>
+                <w:i w:val="0"/>
+                <w:color w:val="7030A0"/>
+              </w:rPr>
+              <w:t xml:space="preserve"> ,  </w:t>
+            </w:r>
+            <w:proofErr w:type="spellStart"/>
+            <w:r>
+              <w:rPr>
+                <w:rStyle w:val="nfasissutil"/>
+                <w:i w:val="0"/>
+                <w:color w:val="7030A0"/>
+              </w:rPr>
+              <w:t>LWin</w:t>
+            </w:r>
+            <w:proofErr w:type="spellEnd"/>
+            <w:r>
+              <w:rPr>
+                <w:rStyle w:val="nfasissutil"/>
+                <w:i w:val="0"/>
+                <w:color w:val="7030A0"/>
+              </w:rPr>
+              <w:t>=4</w:t>
+            </w:r>
+            <w:r>
+              <w:rPr>
+                <w:rStyle w:val="nfasissutil"/>
+                <w:i w:val="0"/>
+                <w:color w:val="7030A0"/>
+              </w:rPr>
+              <w:t xml:space="preserve">00 , </w:t>
+            </w:r>
+            <w:proofErr w:type="spellStart"/>
+            <w:r>
+              <w:rPr>
+                <w:rStyle w:val="nfasissutil"/>
+                <w:i w:val="0"/>
+                <w:color w:val="7030A0"/>
+              </w:rPr>
+              <w:t>shift</w:t>
+            </w:r>
+            <w:proofErr w:type="spellEnd"/>
+            <w:r>
+              <w:rPr>
+                <w:rStyle w:val="nfasissutil"/>
+                <w:i w:val="0"/>
+                <w:color w:val="7030A0"/>
+              </w:rPr>
+              <w:t xml:space="preserve">=10 </w:t>
+            </w:r>
+          </w:p>
+          <w:p>
+            <w:pPr>
+              <w:rPr>
+                <w:rStyle w:val="nfasissutil"/>
+                <w:i w:val="0"/>
+                <w:color w:val="7030A0"/>
+              </w:rPr>
+            </w:pPr>
+            <w:r>
+              <w:rPr>
+                <w:rStyle w:val="nfasissutil"/>
+                <w:i w:val="0"/>
+                <w:color w:val="7030A0"/>
+              </w:rPr>
+              <w:t>(</w:t>
+            </w:r>
+            <w:proofErr w:type="spellStart"/>
+            <w:r>
+              <w:rPr>
+                <w:rStyle w:val="nfasissutil"/>
+                <w:i w:val="0"/>
+                <w:color w:val="7030A0"/>
+              </w:rPr>
+              <w:t>left</w:t>
+            </w:r>
+            <w:proofErr w:type="spellEnd"/>
+            <w:r>
+              <w:rPr>
+                <w:rStyle w:val="nfasissutil"/>
+                <w:i w:val="0"/>
+                <w:color w:val="7030A0"/>
+              </w:rPr>
+              <w:t>)</w:t>
+            </w:r>
+          </w:p>
+          <w:p>
+            <w:pPr>
+              <w:rPr>
+                <w:rStyle w:val="nfasissutil"/>
+                <w:i w:val="0"/>
+                <w:color w:val="auto"/>
+              </w:rPr>
+            </w:pPr>
+            <w:r>
+              <w:rPr>
+                <w:rStyle w:val="nfasissutil"/>
+                <w:i w:val="0"/>
+                <w:color w:val="auto"/>
+              </w:rPr>
+              <w:t xml:space="preserve"> (LTSD)</w:t>
             </w:r>
           </w:p>
         </w:tc>
@@ -1672,14 +2164,14 @@
               <w:rPr>
                 <w:rStyle w:val="nfasissutil"/>
                 <w:i w:val="0"/>
-                <w:color w:val="auto"/>
-              </w:rPr>
-            </w:pPr>
-            <w:r>
-              <w:rPr>
-                <w:rStyle w:val="nfasissutil"/>
-                <w:i w:val="0"/>
-                <w:color w:val="auto"/>
+                <w:color w:val="00B050"/>
+              </w:rPr>
+            </w:pPr>
+            <w:r>
+              <w:rPr>
+                <w:rStyle w:val="nfasissutil"/>
+                <w:i w:val="0"/>
+                <w:color w:val="00B050"/>
               </w:rPr>
               <w:t>T=</w:t>
             </w:r>
@@ -1687,24 +2179,16 @@
               <w:rPr>
                 <w:rStyle w:val="nfasissutil"/>
                 <w:i w:val="0"/>
-                <w:color w:val="auto"/>
-              </w:rPr>
-              <w:t>5</w:t>
-            </w:r>
-            <w:r>
-              <w:rPr>
-                <w:rStyle w:val="nfasissutil"/>
-                <w:i w:val="0"/>
-                <w:color w:val="auto"/>
-              </w:rPr>
-              <w:t xml:space="preserve"> ,  </w:t>
-            </w:r>
-            <w:proofErr w:type="spellStart"/>
-            <w:r>
-              <w:rPr>
-                <w:rStyle w:val="nfasissutil"/>
-                <w:i w:val="0"/>
-                <w:color w:val="auto"/>
+                <w:color w:val="00B050"/>
+              </w:rPr>
+              <w:t xml:space="preserve">5 ,  </w:t>
+            </w:r>
+            <w:proofErr w:type="spellStart"/>
+            <w:r>
+              <w:rPr>
+                <w:rStyle w:val="nfasissutil"/>
+                <w:i w:val="0"/>
+                <w:color w:val="00B050"/>
               </w:rPr>
               <w:t>LWin</w:t>
             </w:r>
@@ -1713,7 +2197,7 @@
               <w:rPr>
                 <w:rStyle w:val="nfasissutil"/>
                 <w:i w:val="0"/>
-                <w:color w:val="auto"/>
+                <w:color w:val="00B050"/>
               </w:rPr>
               <w:t>=2</w:t>
             </w:r>
@@ -1721,7 +2205,7 @@
               <w:rPr>
                 <w:rStyle w:val="nfasissutil"/>
                 <w:i w:val="0"/>
-                <w:color w:val="auto"/>
+                <w:color w:val="00B050"/>
               </w:rPr>
               <w:t xml:space="preserve">00 , </w:t>
             </w:r>
@@ -1730,7 +2214,7 @@
               <w:rPr>
                 <w:rStyle w:val="nfasissutil"/>
                 <w:i w:val="0"/>
-                <w:color w:val="auto"/>
+                <w:color w:val="00B050"/>
               </w:rPr>
               <w:t>shift</w:t>
             </w:r>
@@ -1739,9 +2223,165 @@
               <w:rPr>
                 <w:rStyle w:val="nfasissutil"/>
                 <w:i w:val="0"/>
-                <w:color w:val="auto"/>
-              </w:rPr>
-              <w:t>=10 (LTSD)</w:t>
+                <w:color w:val="00B050"/>
+              </w:rPr>
+              <w:t xml:space="preserve">=10 </w:t>
+            </w:r>
+          </w:p>
+          <w:p>
+            <w:pPr>
+              <w:rPr>
+                <w:rStyle w:val="nfasissutil"/>
+                <w:i w:val="0"/>
+                <w:color w:val="00B050"/>
+              </w:rPr>
+            </w:pPr>
+            <w:r>
+              <w:rPr>
+                <w:rStyle w:val="nfasissutil"/>
+                <w:i w:val="0"/>
+                <w:color w:val="00B050"/>
+              </w:rPr>
+              <w:t>(</w:t>
+            </w:r>
+            <w:proofErr w:type="spellStart"/>
+            <w:r>
+              <w:rPr>
+                <w:rStyle w:val="nfasissutil"/>
+                <w:i w:val="0"/>
+                <w:color w:val="00B050"/>
+              </w:rPr>
+              <w:t>right</w:t>
+            </w:r>
+            <w:proofErr w:type="spellEnd"/>
+            <w:r>
+              <w:rPr>
+                <w:rStyle w:val="nfasissutil"/>
+                <w:i w:val="0"/>
+                <w:color w:val="00B050"/>
+              </w:rPr>
+              <w:t>)</w:t>
+            </w:r>
+          </w:p>
+          <w:p>
+            <w:pPr>
+              <w:rPr>
+                <w:rStyle w:val="nfasissutil"/>
+                <w:i w:val="0"/>
+                <w:color w:val="7030A0"/>
+              </w:rPr>
+            </w:pPr>
+            <w:r>
+              <w:rPr>
+                <w:rStyle w:val="nfasissutil"/>
+                <w:i w:val="0"/>
+                <w:color w:val="7030A0"/>
+              </w:rPr>
+              <w:t>T=</w:t>
+            </w:r>
+            <w:r>
+              <w:rPr>
+                <w:rStyle w:val="nfasissutil"/>
+                <w:i w:val="0"/>
+                <w:color w:val="7030A0"/>
+              </w:rPr>
+              <w:t xml:space="preserve">6 ,  </w:t>
+            </w:r>
+            <w:proofErr w:type="spellStart"/>
+            <w:r>
+              <w:rPr>
+                <w:rStyle w:val="nfasissutil"/>
+                <w:i w:val="0"/>
+                <w:color w:val="7030A0"/>
+              </w:rPr>
+              <w:t>LWin</w:t>
+            </w:r>
+            <w:proofErr w:type="spellEnd"/>
+            <w:r>
+              <w:rPr>
+                <w:rStyle w:val="nfasissutil"/>
+                <w:i w:val="0"/>
+                <w:color w:val="7030A0"/>
+              </w:rPr>
+              <w:t>=3</w:t>
+            </w:r>
+            <w:r>
+              <w:rPr>
+                <w:rStyle w:val="nfasissutil"/>
+                <w:i w:val="0"/>
+                <w:color w:val="7030A0"/>
+              </w:rPr>
+              <w:t xml:space="preserve">00 , </w:t>
+            </w:r>
+            <w:proofErr w:type="spellStart"/>
+            <w:r>
+              <w:rPr>
+                <w:rStyle w:val="nfasissutil"/>
+                <w:i w:val="0"/>
+                <w:color w:val="7030A0"/>
+              </w:rPr>
+              <w:t>shift</w:t>
+            </w:r>
+            <w:proofErr w:type="spellEnd"/>
+            <w:r>
+              <w:rPr>
+                <w:rStyle w:val="nfasissutil"/>
+                <w:i w:val="0"/>
+                <w:color w:val="7030A0"/>
+              </w:rPr>
+              <w:t xml:space="preserve">=10 </w:t>
+            </w:r>
+          </w:p>
+          <w:p>
+            <w:pPr>
+              <w:rPr>
+                <w:rStyle w:val="nfasissutil"/>
+                <w:i w:val="0"/>
+                <w:color w:val="7030A0"/>
+              </w:rPr>
+            </w:pPr>
+            <w:r>
+              <w:rPr>
+                <w:rStyle w:val="nfasissutil"/>
+                <w:i w:val="0"/>
+                <w:color w:val="7030A0"/>
+              </w:rPr>
+              <w:t>(</w:t>
+            </w:r>
+            <w:proofErr w:type="spellStart"/>
+            <w:r>
+              <w:rPr>
+                <w:rStyle w:val="nfasissutil"/>
+                <w:i w:val="0"/>
+                <w:color w:val="7030A0"/>
+              </w:rPr>
+              <w:t>left</w:t>
+            </w:r>
+            <w:proofErr w:type="spellEnd"/>
+            <w:r>
+              <w:rPr>
+                <w:rStyle w:val="nfasissutil"/>
+                <w:i w:val="0"/>
+                <w:color w:val="7030A0"/>
+              </w:rPr>
+              <w:t>)</w:t>
+            </w:r>
+          </w:p>
+          <w:p>
+            <w:pPr>
+              <w:rPr>
+                <w:rStyle w:val="nfasissutil"/>
+                <w:i w:val="0"/>
+                <w:color w:val="auto"/>
+              </w:rPr>
+            </w:pPr>
+            <w:r>
+              <w:rPr>
+                <w:rStyle w:val="nfasissutil"/>
+                <w:i w:val="0"/>
+                <w:color w:val="auto"/>
+              </w:rPr>
+              <w:t xml:space="preserve"> (LTSD)</w:t>
             </w:r>
           </w:p>
         </w:tc>
@@ -1762,16 +2402,16 @@
               <w:rPr>
                 <w:rStyle w:val="nfasissutil"/>
                 <w:i w:val="0"/>
-                <w:color w:val="auto"/>
-              </w:rPr>
-              <w:t>The</w:t>
-            </w:r>
-            <w:proofErr w:type="spellEnd"/>
-            <w:r>
-              <w:rPr>
-                <w:rStyle w:val="nfasissutil"/>
-                <w:i w:val="0"/>
-                <w:color w:val="auto"/>
+                <w:color w:val="4F81BD" w:themeColor="accent1"/>
+              </w:rPr>
+              <w:t>It</w:t>
+            </w:r>
+            <w:proofErr w:type="spellEnd"/>
+            <w:r>
+              <w:rPr>
+                <w:rStyle w:val="nfasissutil"/>
+                <w:i w:val="0"/>
+                <w:color w:val="4F81BD" w:themeColor="accent1"/>
               </w:rPr>
               <w:t xml:space="preserve"> </w:t>
             </w:r>
@@ -1780,16 +2420,16 @@
               <w:rPr>
                 <w:rStyle w:val="nfasissutil"/>
                 <w:i w:val="0"/>
-                <w:color w:val="auto"/>
-              </w:rPr>
-              <w:t>activity</w:t>
-            </w:r>
-            <w:proofErr w:type="spellEnd"/>
-            <w:r>
-              <w:rPr>
-                <w:rStyle w:val="nfasissutil"/>
-                <w:i w:val="0"/>
-                <w:color w:val="auto"/>
+                <w:color w:val="4F81BD" w:themeColor="accent1"/>
+              </w:rPr>
+              <w:t>works</w:t>
+            </w:r>
+            <w:proofErr w:type="spellEnd"/>
+            <w:r>
+              <w:rPr>
+                <w:rStyle w:val="nfasissutil"/>
+                <w:i w:val="0"/>
+                <w:color w:val="4F81BD" w:themeColor="accent1"/>
               </w:rPr>
               <w:t xml:space="preserve"> </w:t>
             </w:r>
@@ -1798,334 +2438,19 @@
               <w:rPr>
                 <w:rStyle w:val="nfasissutil"/>
                 <w:i w:val="0"/>
-                <w:color w:val="auto"/>
-              </w:rPr>
-              <w:t>detection</w:t>
-            </w:r>
-            <w:proofErr w:type="spellEnd"/>
-            <w:r>
-              <w:rPr>
-                <w:rStyle w:val="nfasissutil"/>
-                <w:i w:val="0"/>
-                <w:color w:val="auto"/>
-              </w:rPr>
-              <w:t xml:space="preserve"> </w:t>
-            </w:r>
-            <w:proofErr w:type="spellStart"/>
-            <w:r>
-              <w:rPr>
-                <w:rStyle w:val="nfasissutil"/>
-                <w:i w:val="0"/>
-                <w:color w:val="auto"/>
-              </w:rPr>
-              <w:t>it’s</w:t>
-            </w:r>
-            <w:proofErr w:type="spellEnd"/>
-            <w:r>
-              <w:rPr>
-                <w:rStyle w:val="nfasissutil"/>
-                <w:i w:val="0"/>
-                <w:color w:val="auto"/>
-              </w:rPr>
-              <w:t xml:space="preserve"> OK, </w:t>
-            </w:r>
-            <w:proofErr w:type="spellStart"/>
-            <w:r>
-              <w:rPr>
-                <w:rStyle w:val="nfasissutil"/>
-                <w:i w:val="0"/>
-                <w:color w:val="auto"/>
-              </w:rPr>
-              <w:t>but</w:t>
-            </w:r>
-            <w:proofErr w:type="spellEnd"/>
-            <w:r>
-              <w:rPr>
-                <w:rStyle w:val="nfasissutil"/>
-                <w:i w:val="0"/>
-                <w:color w:val="auto"/>
-              </w:rPr>
-              <w:t xml:space="preserve"> </w:t>
-            </w:r>
-            <w:proofErr w:type="spellStart"/>
-            <w:r>
-              <w:rPr>
-                <w:rStyle w:val="nfasissutil"/>
-                <w:i w:val="0"/>
-                <w:color w:val="auto"/>
-              </w:rPr>
-              <w:t>the</w:t>
-            </w:r>
-            <w:proofErr w:type="spellEnd"/>
-            <w:r>
-              <w:rPr>
-                <w:rStyle w:val="nfasissutil"/>
-                <w:i w:val="0"/>
-                <w:color w:val="auto"/>
-              </w:rPr>
-              <w:t xml:space="preserve"> </w:t>
-            </w:r>
-            <w:proofErr w:type="spellStart"/>
-            <w:r>
-              <w:rPr>
-                <w:rStyle w:val="nfasissutil"/>
-                <w:i w:val="0"/>
-                <w:color w:val="auto"/>
-              </w:rPr>
-              <w:t>peak</w:t>
-            </w:r>
-            <w:proofErr w:type="spellEnd"/>
-            <w:r>
-              <w:rPr>
-                <w:rStyle w:val="nfasissutil"/>
-                <w:i w:val="0"/>
-                <w:color w:val="auto"/>
-              </w:rPr>
-              <w:t xml:space="preserve"> </w:t>
-            </w:r>
-            <w:proofErr w:type="spellStart"/>
-            <w:r>
-              <w:rPr>
-                <w:rStyle w:val="nfasissutil"/>
-                <w:i w:val="0"/>
-                <w:color w:val="auto"/>
-              </w:rPr>
-              <w:t>detection</w:t>
-            </w:r>
-            <w:proofErr w:type="spellEnd"/>
-            <w:r>
-              <w:rPr>
-                <w:rStyle w:val="nfasissutil"/>
-                <w:i w:val="0"/>
-                <w:color w:val="auto"/>
-              </w:rPr>
-              <w:t xml:space="preserve"> </w:t>
-            </w:r>
-            <w:proofErr w:type="spellStart"/>
-            <w:r>
-              <w:rPr>
-                <w:rStyle w:val="nfasissutil"/>
-                <w:i w:val="0"/>
-                <w:color w:val="auto"/>
-              </w:rPr>
-              <w:t>doesn’t</w:t>
-            </w:r>
-            <w:proofErr w:type="spellEnd"/>
-            <w:r>
-              <w:rPr>
-                <w:rStyle w:val="nfasissutil"/>
-                <w:i w:val="0"/>
-                <w:color w:val="auto"/>
-              </w:rPr>
-              <w:t xml:space="preserve"> </w:t>
-            </w:r>
-            <w:proofErr w:type="spellStart"/>
-            <w:r>
-              <w:rPr>
-                <w:rStyle w:val="nfasissutil"/>
-                <w:i w:val="0"/>
-                <w:color w:val="auto"/>
-              </w:rPr>
-              <w:t>work</w:t>
-            </w:r>
-            <w:proofErr w:type="spellEnd"/>
-            <w:r>
-              <w:rPr>
-                <w:rStyle w:val="nfasissutil"/>
-                <w:i w:val="0"/>
-                <w:color w:val="auto"/>
-              </w:rPr>
-              <w:t xml:space="preserve"> </w:t>
-            </w:r>
-            <w:proofErr w:type="spellStart"/>
-            <w:r>
-              <w:rPr>
-                <w:rStyle w:val="nfasissutil"/>
-                <w:i w:val="0"/>
-                <w:color w:val="auto"/>
-              </w:rPr>
-              <w:t>properly</w:t>
-            </w:r>
-            <w:proofErr w:type="spellEnd"/>
-            <w:r>
-              <w:rPr>
-                <w:rStyle w:val="nfasissutil"/>
-                <w:i w:val="0"/>
-                <w:color w:val="auto"/>
-              </w:rPr>
-              <w:t xml:space="preserve">. </w:t>
-            </w:r>
-            <w:proofErr w:type="spellStart"/>
-            <w:r>
-              <w:rPr>
-                <w:rStyle w:val="nfasissutil"/>
-                <w:i w:val="0"/>
-                <w:color w:val="auto"/>
-              </w:rPr>
-              <w:t>We</w:t>
-            </w:r>
-            <w:proofErr w:type="spellEnd"/>
-            <w:r>
-              <w:rPr>
-                <w:rStyle w:val="nfasissutil"/>
-                <w:i w:val="0"/>
-                <w:color w:val="auto"/>
-              </w:rPr>
-              <w:t xml:space="preserve"> </w:t>
-            </w:r>
-            <w:proofErr w:type="spellStart"/>
-            <w:r>
-              <w:rPr>
-                <w:rStyle w:val="nfasissutil"/>
-                <w:i w:val="0"/>
-                <w:color w:val="auto"/>
-              </w:rPr>
-              <w:t>should</w:t>
-            </w:r>
-            <w:proofErr w:type="spellEnd"/>
-            <w:r>
-              <w:rPr>
-                <w:rStyle w:val="nfasissutil"/>
-                <w:i w:val="0"/>
-                <w:color w:val="auto"/>
-              </w:rPr>
-              <w:t xml:space="preserve"> do </w:t>
-            </w:r>
-            <w:proofErr w:type="spellStart"/>
-            <w:r>
-              <w:rPr>
-                <w:rStyle w:val="nfasissutil"/>
-                <w:i w:val="0"/>
-                <w:color w:val="auto"/>
-              </w:rPr>
-              <w:t>the</w:t>
-            </w:r>
-            <w:proofErr w:type="spellEnd"/>
-            <w:r>
-              <w:rPr>
-                <w:rStyle w:val="nfasissutil"/>
-                <w:i w:val="0"/>
-                <w:color w:val="auto"/>
-              </w:rPr>
-              <w:t xml:space="preserve"> </w:t>
-            </w:r>
-            <w:proofErr w:type="spellStart"/>
-            <w:r>
-              <w:rPr>
-                <w:rStyle w:val="nfasissutil"/>
-                <w:i w:val="0"/>
-                <w:color w:val="auto"/>
-              </w:rPr>
-              <w:t>activity</w:t>
-            </w:r>
-            <w:proofErr w:type="spellEnd"/>
-            <w:r>
-              <w:rPr>
-                <w:rStyle w:val="nfasissutil"/>
-                <w:i w:val="0"/>
-                <w:color w:val="auto"/>
-              </w:rPr>
-              <w:t xml:space="preserve"> </w:t>
-            </w:r>
-            <w:proofErr w:type="spellStart"/>
-            <w:r>
-              <w:rPr>
-                <w:rStyle w:val="nfasissutil"/>
-                <w:i w:val="0"/>
-                <w:color w:val="auto"/>
-              </w:rPr>
-              <w:t>detection</w:t>
-            </w:r>
-            <w:proofErr w:type="spellEnd"/>
-            <w:r>
-              <w:rPr>
-                <w:rStyle w:val="nfasissutil"/>
-                <w:i w:val="0"/>
-                <w:color w:val="auto"/>
-              </w:rPr>
-              <w:t xml:space="preserve"> </w:t>
-            </w:r>
-            <w:proofErr w:type="spellStart"/>
-            <w:r>
-              <w:rPr>
-                <w:rStyle w:val="nfasissutil"/>
-                <w:i w:val="0"/>
-                <w:color w:val="auto"/>
-              </w:rPr>
-              <w:t>with</w:t>
-            </w:r>
-            <w:proofErr w:type="spellEnd"/>
-            <w:r>
-              <w:rPr>
-                <w:rStyle w:val="nfasissutil"/>
-                <w:i w:val="0"/>
-                <w:color w:val="auto"/>
-              </w:rPr>
-              <w:t xml:space="preserve"> </w:t>
-            </w:r>
-            <w:proofErr w:type="spellStart"/>
-            <w:r>
-              <w:rPr>
-                <w:rStyle w:val="nfasissutil"/>
-                <w:i w:val="0"/>
-                <w:color w:val="auto"/>
-              </w:rPr>
-              <w:t>left</w:t>
-            </w:r>
-            <w:proofErr w:type="spellEnd"/>
-            <w:r>
-              <w:rPr>
-                <w:rStyle w:val="nfasissutil"/>
-                <w:i w:val="0"/>
-                <w:color w:val="auto"/>
-              </w:rPr>
-              <w:t xml:space="preserve"> </w:t>
-            </w:r>
-            <w:proofErr w:type="spellStart"/>
-            <w:r>
-              <w:rPr>
-                <w:rStyle w:val="nfasissutil"/>
-                <w:i w:val="0"/>
-                <w:color w:val="auto"/>
-              </w:rPr>
-              <w:t>shank</w:t>
-            </w:r>
-            <w:proofErr w:type="spellEnd"/>
-            <w:r>
-              <w:rPr>
-                <w:rStyle w:val="nfasissutil"/>
-                <w:i w:val="0"/>
-                <w:color w:val="auto"/>
-              </w:rPr>
-              <w:t xml:space="preserve"> as </w:t>
-            </w:r>
-            <w:proofErr w:type="spellStart"/>
-            <w:r>
-              <w:rPr>
-                <w:rStyle w:val="nfasissutil"/>
-                <w:i w:val="0"/>
-                <w:color w:val="auto"/>
-              </w:rPr>
-              <w:t>well</w:t>
-            </w:r>
-            <w:proofErr w:type="spellEnd"/>
-            <w:r>
-              <w:rPr>
-                <w:rStyle w:val="nfasissutil"/>
-                <w:i w:val="0"/>
-                <w:color w:val="auto"/>
+                <w:color w:val="4F81BD" w:themeColor="accent1"/>
+              </w:rPr>
+              <w:t>correctly</w:t>
+            </w:r>
+            <w:proofErr w:type="spellEnd"/>
+            <w:r>
+              <w:rPr>
+                <w:rStyle w:val="nfasissutil"/>
+                <w:i w:val="0"/>
+                <w:color w:val="4F81BD" w:themeColor="accent1"/>
               </w:rPr>
               <w:t>.</w:t>
             </w:r>
-          </w:p>
-          <w:p>
-            <w:pPr>
-              <w:rPr>
-                <w:rStyle w:val="nfasissutil"/>
-                <w:i w:val="0"/>
-                <w:color w:val="auto"/>
-              </w:rPr>
-            </w:pPr>
           </w:p>
         </w:tc>
       </w:tr>
@@ -2164,6 +2489,222 @@
               <w:rPr>
                 <w:rStyle w:val="nfasissutil"/>
                 <w:i w:val="0"/>
+                <w:color w:val="00B050"/>
+              </w:rPr>
+            </w:pPr>
+            <w:r>
+              <w:rPr>
+                <w:rStyle w:val="nfasissutil"/>
+                <w:i w:val="0"/>
+                <w:color w:val="00B050"/>
+              </w:rPr>
+              <w:t>T=</w:t>
+            </w:r>
+            <w:r>
+              <w:rPr>
+                <w:rStyle w:val="nfasissutil"/>
+                <w:i w:val="0"/>
+                <w:color w:val="00B050"/>
+              </w:rPr>
+              <w:t>8</w:t>
+            </w:r>
+            <w:r>
+              <w:rPr>
+                <w:rStyle w:val="nfasissutil"/>
+                <w:i w:val="0"/>
+                <w:color w:val="00B050"/>
+              </w:rPr>
+              <w:t xml:space="preserve"> ,  </w:t>
+            </w:r>
+            <w:proofErr w:type="spellStart"/>
+            <w:r>
+              <w:rPr>
+                <w:rStyle w:val="nfasissutil"/>
+                <w:i w:val="0"/>
+                <w:color w:val="00B050"/>
+              </w:rPr>
+              <w:t>LWin</w:t>
+            </w:r>
+            <w:proofErr w:type="spellEnd"/>
+            <w:r>
+              <w:rPr>
+                <w:rStyle w:val="nfasissutil"/>
+                <w:i w:val="0"/>
+                <w:color w:val="00B050"/>
+              </w:rPr>
+              <w:t>=2</w:t>
+            </w:r>
+            <w:r>
+              <w:rPr>
+                <w:rStyle w:val="nfasissutil"/>
+                <w:i w:val="0"/>
+                <w:color w:val="00B050"/>
+              </w:rPr>
+              <w:t xml:space="preserve">00 , </w:t>
+            </w:r>
+            <w:proofErr w:type="spellStart"/>
+            <w:r>
+              <w:rPr>
+                <w:rStyle w:val="nfasissutil"/>
+                <w:i w:val="0"/>
+                <w:color w:val="00B050"/>
+              </w:rPr>
+              <w:t>shift</w:t>
+            </w:r>
+            <w:proofErr w:type="spellEnd"/>
+            <w:r>
+              <w:rPr>
+                <w:rStyle w:val="nfasissutil"/>
+                <w:i w:val="0"/>
+                <w:color w:val="00B050"/>
+              </w:rPr>
+              <w:t xml:space="preserve">=10 </w:t>
+            </w:r>
+          </w:p>
+          <w:p>
+            <w:pPr>
+              <w:rPr>
+                <w:rStyle w:val="nfasissutil"/>
+                <w:i w:val="0"/>
+                <w:color w:val="00B050"/>
+              </w:rPr>
+            </w:pPr>
+            <w:r>
+              <w:rPr>
+                <w:rStyle w:val="nfasissutil"/>
+                <w:i w:val="0"/>
+                <w:color w:val="00B050"/>
+              </w:rPr>
+              <w:t>(</w:t>
+            </w:r>
+            <w:proofErr w:type="spellStart"/>
+            <w:r>
+              <w:rPr>
+                <w:rStyle w:val="nfasissutil"/>
+                <w:i w:val="0"/>
+                <w:color w:val="00B050"/>
+              </w:rPr>
+              <w:t>right</w:t>
+            </w:r>
+            <w:proofErr w:type="spellEnd"/>
+            <w:r>
+              <w:rPr>
+                <w:rStyle w:val="nfasissutil"/>
+                <w:i w:val="0"/>
+                <w:color w:val="00B050"/>
+              </w:rPr>
+              <w:t>)</w:t>
+            </w:r>
+          </w:p>
+          <w:p>
+            <w:pPr>
+              <w:rPr>
+                <w:rStyle w:val="nfasissutil"/>
+                <w:i w:val="0"/>
+                <w:color w:val="7030A0"/>
+              </w:rPr>
+            </w:pPr>
+            <w:r>
+              <w:rPr>
+                <w:rStyle w:val="nfasissutil"/>
+                <w:i w:val="0"/>
+                <w:color w:val="7030A0"/>
+              </w:rPr>
+              <w:t>T=</w:t>
+            </w:r>
+            <w:r>
+              <w:rPr>
+                <w:rStyle w:val="nfasissutil"/>
+                <w:i w:val="0"/>
+                <w:color w:val="7030A0"/>
+              </w:rPr>
+              <w:t xml:space="preserve">6 ,  </w:t>
+            </w:r>
+            <w:proofErr w:type="spellStart"/>
+            <w:r>
+              <w:rPr>
+                <w:rStyle w:val="nfasissutil"/>
+                <w:i w:val="0"/>
+                <w:color w:val="7030A0"/>
+              </w:rPr>
+              <w:t>LWin</w:t>
+            </w:r>
+            <w:proofErr w:type="spellEnd"/>
+            <w:r>
+              <w:rPr>
+                <w:rStyle w:val="nfasissutil"/>
+                <w:i w:val="0"/>
+                <w:color w:val="7030A0"/>
+              </w:rPr>
+              <w:t>=3</w:t>
+            </w:r>
+            <w:r>
+              <w:rPr>
+                <w:rStyle w:val="nfasissutil"/>
+                <w:i w:val="0"/>
+                <w:color w:val="7030A0"/>
+              </w:rPr>
+              <w:t xml:space="preserve">00 , </w:t>
+            </w:r>
+            <w:proofErr w:type="spellStart"/>
+            <w:r>
+              <w:rPr>
+                <w:rStyle w:val="nfasissutil"/>
+                <w:i w:val="0"/>
+                <w:color w:val="7030A0"/>
+              </w:rPr>
+              <w:t>shift</w:t>
+            </w:r>
+            <w:proofErr w:type="spellEnd"/>
+            <w:r>
+              <w:rPr>
+                <w:rStyle w:val="nfasissutil"/>
+                <w:i w:val="0"/>
+                <w:color w:val="7030A0"/>
+              </w:rPr>
+              <w:t xml:space="preserve">=10 </w:t>
+            </w:r>
+          </w:p>
+          <w:p>
+            <w:pPr>
+              <w:rPr>
+                <w:rStyle w:val="nfasissutil"/>
+                <w:i w:val="0"/>
+                <w:color w:val="7030A0"/>
+              </w:rPr>
+            </w:pPr>
+            <w:r>
+              <w:rPr>
+                <w:rStyle w:val="nfasissutil"/>
+                <w:i w:val="0"/>
+                <w:color w:val="7030A0"/>
+              </w:rPr>
+              <w:t>(</w:t>
+            </w:r>
+            <w:proofErr w:type="spellStart"/>
+            <w:r>
+              <w:rPr>
+                <w:rStyle w:val="nfasissutil"/>
+                <w:i w:val="0"/>
+                <w:color w:val="7030A0"/>
+              </w:rPr>
+              <w:t>left</w:t>
+            </w:r>
+            <w:proofErr w:type="spellEnd"/>
+            <w:r>
+              <w:rPr>
+                <w:rStyle w:val="nfasissutil"/>
+                <w:i w:val="0"/>
+                <w:color w:val="7030A0"/>
+              </w:rPr>
+              <w:t>)</w:t>
+            </w:r>
+          </w:p>
+          <w:p>
+            <w:pPr>
+              <w:rPr>
+                <w:rStyle w:val="nfasissutil"/>
+                <w:i w:val="0"/>
                 <w:color w:val="auto"/>
               </w:rPr>
             </w:pPr>
@@ -2186,16 +2727,16 @@
               <w:rPr>
                 <w:rStyle w:val="nfasissutil"/>
                 <w:i w:val="0"/>
-                <w:color w:val="auto"/>
-              </w:rPr>
-              <w:t>The</w:t>
-            </w:r>
-            <w:proofErr w:type="spellEnd"/>
-            <w:r>
-              <w:rPr>
-                <w:rStyle w:val="nfasissutil"/>
-                <w:i w:val="0"/>
-                <w:color w:val="auto"/>
+                <w:color w:val="4F81BD" w:themeColor="accent1"/>
+              </w:rPr>
+              <w:t>It</w:t>
+            </w:r>
+            <w:proofErr w:type="spellEnd"/>
+            <w:r>
+              <w:rPr>
+                <w:rStyle w:val="nfasissutil"/>
+                <w:i w:val="0"/>
+                <w:color w:val="4F81BD" w:themeColor="accent1"/>
               </w:rPr>
               <w:t xml:space="preserve"> </w:t>
             </w:r>
@@ -2204,16 +2745,16 @@
               <w:rPr>
                 <w:rStyle w:val="nfasissutil"/>
                 <w:i w:val="0"/>
-                <w:color w:val="auto"/>
-              </w:rPr>
-              <w:t>activity</w:t>
-            </w:r>
-            <w:proofErr w:type="spellEnd"/>
-            <w:r>
-              <w:rPr>
-                <w:rStyle w:val="nfasissutil"/>
-                <w:i w:val="0"/>
-                <w:color w:val="auto"/>
+                <w:color w:val="4F81BD" w:themeColor="accent1"/>
+              </w:rPr>
+              <w:t>works</w:t>
+            </w:r>
+            <w:proofErr w:type="spellEnd"/>
+            <w:r>
+              <w:rPr>
+                <w:rStyle w:val="nfasissutil"/>
+                <w:i w:val="0"/>
+                <w:color w:val="4F81BD" w:themeColor="accent1"/>
               </w:rPr>
               <w:t xml:space="preserve"> </w:t>
             </w:r>
@@ -2222,206 +2763,19 @@
               <w:rPr>
                 <w:rStyle w:val="nfasissutil"/>
                 <w:i w:val="0"/>
-                <w:color w:val="auto"/>
-              </w:rPr>
-              <w:t>detection</w:t>
-            </w:r>
-            <w:proofErr w:type="spellEnd"/>
-            <w:r>
-              <w:rPr>
-                <w:rStyle w:val="nfasissutil"/>
-                <w:i w:val="0"/>
-                <w:color w:val="auto"/>
-              </w:rPr>
-              <w:t xml:space="preserve"> </w:t>
-            </w:r>
-            <w:proofErr w:type="spellStart"/>
-            <w:r>
-              <w:rPr>
-                <w:rStyle w:val="nfasissutil"/>
-                <w:i w:val="0"/>
-                <w:color w:val="auto"/>
-              </w:rPr>
-              <w:t>doesn`t</w:t>
-            </w:r>
-            <w:proofErr w:type="spellEnd"/>
-            <w:r>
-              <w:rPr>
-                <w:rStyle w:val="nfasissutil"/>
-                <w:i w:val="0"/>
-                <w:color w:val="auto"/>
-              </w:rPr>
-              <w:t xml:space="preserve"> </w:t>
-            </w:r>
-            <w:proofErr w:type="spellStart"/>
-            <w:r>
-              <w:rPr>
-                <w:rStyle w:val="nfasissutil"/>
-                <w:i w:val="0"/>
-                <w:color w:val="auto"/>
-              </w:rPr>
-              <w:t>work</w:t>
-            </w:r>
-            <w:proofErr w:type="spellEnd"/>
-            <w:r>
-              <w:rPr>
-                <w:rStyle w:val="nfasissutil"/>
-                <w:i w:val="0"/>
-                <w:color w:val="auto"/>
-              </w:rPr>
-              <w:t xml:space="preserve">. </w:t>
-            </w:r>
-            <w:proofErr w:type="spellStart"/>
-            <w:r>
-              <w:rPr>
-                <w:rStyle w:val="nfasissutil"/>
-                <w:i w:val="0"/>
-                <w:color w:val="auto"/>
-              </w:rPr>
-              <w:t>We</w:t>
-            </w:r>
-            <w:proofErr w:type="spellEnd"/>
-            <w:r>
-              <w:rPr>
-                <w:rStyle w:val="nfasissutil"/>
-                <w:i w:val="0"/>
-                <w:color w:val="auto"/>
-              </w:rPr>
-              <w:t xml:space="preserve"> </w:t>
-            </w:r>
-            <w:proofErr w:type="spellStart"/>
-            <w:r>
-              <w:rPr>
-                <w:rStyle w:val="nfasissutil"/>
-                <w:i w:val="0"/>
-                <w:color w:val="auto"/>
-              </w:rPr>
-              <w:t>should</w:t>
-            </w:r>
-            <w:proofErr w:type="spellEnd"/>
-            <w:r>
-              <w:rPr>
-                <w:rStyle w:val="nfasissutil"/>
-                <w:i w:val="0"/>
-                <w:color w:val="auto"/>
-              </w:rPr>
-              <w:t xml:space="preserve"> use</w:t>
-            </w:r>
-            <w:r>
-              <w:rPr>
-                <w:rStyle w:val="nfasissutil"/>
-                <w:i w:val="0"/>
-                <w:color w:val="auto"/>
-              </w:rPr>
-              <w:t xml:space="preserve"> </w:t>
-            </w:r>
-            <w:proofErr w:type="spellStart"/>
-            <w:r>
-              <w:rPr>
-                <w:rStyle w:val="nfasissutil"/>
-                <w:i w:val="0"/>
-                <w:color w:val="auto"/>
-              </w:rPr>
-              <w:t>differents</w:t>
-            </w:r>
-            <w:proofErr w:type="spellEnd"/>
-            <w:r>
-              <w:rPr>
-                <w:rStyle w:val="nfasissutil"/>
-                <w:i w:val="0"/>
-                <w:color w:val="auto"/>
-              </w:rPr>
-              <w:t xml:space="preserve"> </w:t>
-            </w:r>
-            <w:proofErr w:type="spellStart"/>
-            <w:r>
-              <w:rPr>
-                <w:rStyle w:val="nfasissutil"/>
-                <w:i w:val="0"/>
-                <w:color w:val="auto"/>
-              </w:rPr>
-              <w:t>threshold</w:t>
-            </w:r>
-            <w:proofErr w:type="spellEnd"/>
-            <w:r>
-              <w:rPr>
-                <w:rStyle w:val="nfasissutil"/>
-                <w:i w:val="0"/>
-                <w:color w:val="auto"/>
-              </w:rPr>
-              <w:t xml:space="preserve"> in </w:t>
-            </w:r>
-            <w:proofErr w:type="spellStart"/>
-            <w:r>
-              <w:rPr>
-                <w:rStyle w:val="nfasissutil"/>
-                <w:i w:val="0"/>
-                <w:color w:val="auto"/>
-              </w:rPr>
-              <w:t>the</w:t>
-            </w:r>
-            <w:proofErr w:type="spellEnd"/>
-            <w:r>
-              <w:rPr>
-                <w:rStyle w:val="nfasissutil"/>
-                <w:i w:val="0"/>
-                <w:color w:val="auto"/>
-              </w:rPr>
-              <w:t xml:space="preserve"> </w:t>
-            </w:r>
-            <w:proofErr w:type="spellStart"/>
-            <w:r>
-              <w:rPr>
-                <w:rStyle w:val="nfasissutil"/>
-                <w:i w:val="0"/>
-                <w:color w:val="auto"/>
-              </w:rPr>
-              <w:t>same</w:t>
-            </w:r>
-            <w:proofErr w:type="spellEnd"/>
-            <w:r>
-              <w:rPr>
-                <w:rStyle w:val="nfasissutil"/>
-                <w:i w:val="0"/>
-                <w:color w:val="auto"/>
-              </w:rPr>
-              <w:t xml:space="preserve"> </w:t>
-            </w:r>
-            <w:proofErr w:type="spellStart"/>
-            <w:r>
-              <w:rPr>
-                <w:rStyle w:val="nfasissutil"/>
-                <w:i w:val="0"/>
-                <w:color w:val="auto"/>
-              </w:rPr>
-              <w:t>signal</w:t>
-            </w:r>
-            <w:proofErr w:type="spellEnd"/>
-            <w:r>
-              <w:rPr>
-                <w:rStyle w:val="nfasissutil"/>
-                <w:i w:val="0"/>
-                <w:color w:val="auto"/>
-              </w:rPr>
-              <w:t xml:space="preserve"> </w:t>
-            </w:r>
-            <w:r>
-              <w:rPr>
-                <w:rStyle w:val="nfasissutil"/>
-                <w:i w:val="0"/>
-                <w:color w:val="auto"/>
-              </w:rPr>
-              <w:sym w:font="Wingdings" w:char="F04C"/>
-            </w:r>
-          </w:p>
-          <w:p>
-            <w:pPr>
-              <w:rPr>
-                <w:rStyle w:val="nfasissutil"/>
-                <w:i w:val="0"/>
-                <w:color w:val="auto"/>
-              </w:rPr>
-            </w:pPr>
+                <w:color w:val="4F81BD" w:themeColor="accent1"/>
+              </w:rPr>
+              <w:t>correctly</w:t>
+            </w:r>
+            <w:proofErr w:type="spellEnd"/>
+            <w:r>
+              <w:rPr>
+                <w:rStyle w:val="nfasissutil"/>
+                <w:i w:val="0"/>
+                <w:color w:val="4F81BD" w:themeColor="accent1"/>
+              </w:rPr>
+              <w:t>.</w:t>
+            </w:r>
           </w:p>
         </w:tc>
       </w:tr>
@@ -2638,6 +2992,222 @@
               <w:rPr>
                 <w:rStyle w:val="nfasissutil"/>
                 <w:i w:val="0"/>
+                <w:color w:val="00B050"/>
+              </w:rPr>
+            </w:pPr>
+            <w:r>
+              <w:rPr>
+                <w:rStyle w:val="nfasissutil"/>
+                <w:i w:val="0"/>
+                <w:color w:val="00B050"/>
+              </w:rPr>
+              <w:t>T=</w:t>
+            </w:r>
+            <w:r>
+              <w:rPr>
+                <w:rStyle w:val="nfasissutil"/>
+                <w:i w:val="0"/>
+                <w:color w:val="00B050"/>
+              </w:rPr>
+              <w:t xml:space="preserve">5.5 ,  </w:t>
+            </w:r>
+            <w:proofErr w:type="spellStart"/>
+            <w:r>
+              <w:rPr>
+                <w:rStyle w:val="nfasissutil"/>
+                <w:i w:val="0"/>
+                <w:color w:val="00B050"/>
+              </w:rPr>
+              <w:t>LWin</w:t>
+            </w:r>
+            <w:proofErr w:type="spellEnd"/>
+            <w:r>
+              <w:rPr>
+                <w:rStyle w:val="nfasissutil"/>
+                <w:i w:val="0"/>
+                <w:color w:val="00B050"/>
+              </w:rPr>
+              <w:t>=3</w:t>
+            </w:r>
+            <w:r>
+              <w:rPr>
+                <w:rStyle w:val="nfasissutil"/>
+                <w:i w:val="0"/>
+                <w:color w:val="00B050"/>
+              </w:rPr>
+              <w:t xml:space="preserve">00 , </w:t>
+            </w:r>
+            <w:proofErr w:type="spellStart"/>
+            <w:r>
+              <w:rPr>
+                <w:rStyle w:val="nfasissutil"/>
+                <w:i w:val="0"/>
+                <w:color w:val="00B050"/>
+              </w:rPr>
+              <w:t>shift</w:t>
+            </w:r>
+            <w:proofErr w:type="spellEnd"/>
+            <w:r>
+              <w:rPr>
+                <w:rStyle w:val="nfasissutil"/>
+                <w:i w:val="0"/>
+                <w:color w:val="00B050"/>
+              </w:rPr>
+              <w:t xml:space="preserve">=10 </w:t>
+            </w:r>
+          </w:p>
+          <w:p>
+            <w:pPr>
+              <w:rPr>
+                <w:rStyle w:val="nfasissutil"/>
+                <w:i w:val="0"/>
+                <w:color w:val="00B050"/>
+              </w:rPr>
+            </w:pPr>
+            <w:r>
+              <w:rPr>
+                <w:rStyle w:val="nfasissutil"/>
+                <w:i w:val="0"/>
+                <w:color w:val="00B050"/>
+              </w:rPr>
+              <w:t>(</w:t>
+            </w:r>
+            <w:proofErr w:type="spellStart"/>
+            <w:r>
+              <w:rPr>
+                <w:rStyle w:val="nfasissutil"/>
+                <w:i w:val="0"/>
+                <w:color w:val="00B050"/>
+              </w:rPr>
+              <w:t>right</w:t>
+            </w:r>
+            <w:proofErr w:type="spellEnd"/>
+            <w:r>
+              <w:rPr>
+                <w:rStyle w:val="nfasissutil"/>
+                <w:i w:val="0"/>
+                <w:color w:val="00B050"/>
+              </w:rPr>
+              <w:t>)</w:t>
+            </w:r>
+          </w:p>
+          <w:p>
+            <w:pPr>
+              <w:rPr>
+                <w:rStyle w:val="nfasissutil"/>
+                <w:i w:val="0"/>
+                <w:color w:val="7030A0"/>
+              </w:rPr>
+            </w:pPr>
+            <w:r>
+              <w:rPr>
+                <w:rStyle w:val="nfasissutil"/>
+                <w:i w:val="0"/>
+                <w:color w:val="7030A0"/>
+              </w:rPr>
+              <w:t>T=</w:t>
+            </w:r>
+            <w:r>
+              <w:rPr>
+                <w:rStyle w:val="nfasissutil"/>
+                <w:i w:val="0"/>
+                <w:color w:val="7030A0"/>
+              </w:rPr>
+              <w:t>5</w:t>
+            </w:r>
+            <w:r>
+              <w:rPr>
+                <w:rStyle w:val="nfasissutil"/>
+                <w:i w:val="0"/>
+                <w:color w:val="7030A0"/>
+              </w:rPr>
+              <w:t xml:space="preserve"> ,  </w:t>
+            </w:r>
+            <w:proofErr w:type="spellStart"/>
+            <w:r>
+              <w:rPr>
+                <w:rStyle w:val="nfasissutil"/>
+                <w:i w:val="0"/>
+                <w:color w:val="7030A0"/>
+              </w:rPr>
+              <w:t>LWin</w:t>
+            </w:r>
+            <w:proofErr w:type="spellEnd"/>
+            <w:r>
+              <w:rPr>
+                <w:rStyle w:val="nfasissutil"/>
+                <w:i w:val="0"/>
+                <w:color w:val="7030A0"/>
+              </w:rPr>
+              <w:t>=3</w:t>
+            </w:r>
+            <w:r>
+              <w:rPr>
+                <w:rStyle w:val="nfasissutil"/>
+                <w:i w:val="0"/>
+                <w:color w:val="7030A0"/>
+              </w:rPr>
+              <w:t xml:space="preserve">00 , </w:t>
+            </w:r>
+            <w:proofErr w:type="spellStart"/>
+            <w:r>
+              <w:rPr>
+                <w:rStyle w:val="nfasissutil"/>
+                <w:i w:val="0"/>
+                <w:color w:val="7030A0"/>
+              </w:rPr>
+              <w:t>shift</w:t>
+            </w:r>
+            <w:proofErr w:type="spellEnd"/>
+            <w:r>
+              <w:rPr>
+                <w:rStyle w:val="nfasissutil"/>
+                <w:i w:val="0"/>
+                <w:color w:val="7030A0"/>
+              </w:rPr>
+              <w:t xml:space="preserve">=10 </w:t>
+            </w:r>
+          </w:p>
+          <w:p>
+            <w:pPr>
+              <w:rPr>
+                <w:rStyle w:val="nfasissutil"/>
+                <w:i w:val="0"/>
+                <w:color w:val="7030A0"/>
+              </w:rPr>
+            </w:pPr>
+            <w:r>
+              <w:rPr>
+                <w:rStyle w:val="nfasissutil"/>
+                <w:i w:val="0"/>
+                <w:color w:val="7030A0"/>
+              </w:rPr>
+              <w:t>(</w:t>
+            </w:r>
+            <w:proofErr w:type="spellStart"/>
+            <w:r>
+              <w:rPr>
+                <w:rStyle w:val="nfasissutil"/>
+                <w:i w:val="0"/>
+                <w:color w:val="7030A0"/>
+              </w:rPr>
+              <w:t>left</w:t>
+            </w:r>
+            <w:proofErr w:type="spellEnd"/>
+            <w:r>
+              <w:rPr>
+                <w:rStyle w:val="nfasissutil"/>
+                <w:i w:val="0"/>
+                <w:color w:val="7030A0"/>
+              </w:rPr>
+              <w:t>)</w:t>
+            </w:r>
+          </w:p>
+          <w:p>
+            <w:pPr>
+              <w:rPr>
+                <w:rStyle w:val="nfasissutil"/>
+                <w:i w:val="0"/>
                 <w:color w:val="auto"/>
               </w:rPr>
             </w:pPr>
@@ -2660,16 +3230,16 @@
               <w:rPr>
                 <w:rStyle w:val="nfasissutil"/>
                 <w:i w:val="0"/>
-                <w:color w:val="auto"/>
-              </w:rPr>
-              <w:t>The</w:t>
-            </w:r>
-            <w:proofErr w:type="spellEnd"/>
-            <w:r>
-              <w:rPr>
-                <w:rStyle w:val="nfasissutil"/>
-                <w:i w:val="0"/>
-                <w:color w:val="auto"/>
+                <w:color w:val="4F81BD" w:themeColor="accent1"/>
+              </w:rPr>
+              <w:t>It</w:t>
+            </w:r>
+            <w:proofErr w:type="spellEnd"/>
+            <w:r>
+              <w:rPr>
+                <w:rStyle w:val="nfasissutil"/>
+                <w:i w:val="0"/>
+                <w:color w:val="4F81BD" w:themeColor="accent1"/>
               </w:rPr>
               <w:t xml:space="preserve"> </w:t>
             </w:r>
@@ -2678,16 +3248,16 @@
               <w:rPr>
                 <w:rStyle w:val="nfasissutil"/>
                 <w:i w:val="0"/>
-                <w:color w:val="auto"/>
-              </w:rPr>
-              <w:t>activity</w:t>
-            </w:r>
-            <w:proofErr w:type="spellEnd"/>
-            <w:r>
-              <w:rPr>
-                <w:rStyle w:val="nfasissutil"/>
-                <w:i w:val="0"/>
-                <w:color w:val="auto"/>
+                <w:color w:val="4F81BD" w:themeColor="accent1"/>
+              </w:rPr>
+              <w:t>works</w:t>
+            </w:r>
+            <w:proofErr w:type="spellEnd"/>
+            <w:r>
+              <w:rPr>
+                <w:rStyle w:val="nfasissutil"/>
+                <w:i w:val="0"/>
+                <w:color w:val="4F81BD" w:themeColor="accent1"/>
               </w:rPr>
               <w:t xml:space="preserve"> </w:t>
             </w:r>
@@ -2696,288 +3266,19 @@
               <w:rPr>
                 <w:rStyle w:val="nfasissutil"/>
                 <w:i w:val="0"/>
-                <w:color w:val="auto"/>
-              </w:rPr>
-              <w:t>detection</w:t>
-            </w:r>
-            <w:proofErr w:type="spellEnd"/>
-            <w:r>
-              <w:rPr>
-                <w:rStyle w:val="nfasissutil"/>
-                <w:i w:val="0"/>
-                <w:color w:val="auto"/>
-              </w:rPr>
-              <w:t xml:space="preserve"> </w:t>
-            </w:r>
-            <w:proofErr w:type="spellStart"/>
-            <w:r>
-              <w:rPr>
-                <w:rStyle w:val="nfasissutil"/>
-                <w:i w:val="0"/>
-                <w:color w:val="auto"/>
-              </w:rPr>
-              <w:t>doesn`t</w:t>
-            </w:r>
-            <w:proofErr w:type="spellEnd"/>
-            <w:r>
-              <w:rPr>
-                <w:rStyle w:val="nfasissutil"/>
-                <w:i w:val="0"/>
-                <w:color w:val="auto"/>
-              </w:rPr>
-              <w:t xml:space="preserve"> </w:t>
-            </w:r>
-            <w:proofErr w:type="spellStart"/>
-            <w:r>
-              <w:rPr>
-                <w:rStyle w:val="nfasissutil"/>
-                <w:i w:val="0"/>
-                <w:color w:val="auto"/>
-              </w:rPr>
-              <w:t>work</w:t>
-            </w:r>
-            <w:proofErr w:type="spellEnd"/>
-            <w:r>
-              <w:rPr>
-                <w:rStyle w:val="nfasissutil"/>
-                <w:i w:val="0"/>
-                <w:color w:val="auto"/>
-              </w:rPr>
-              <w:t xml:space="preserve">. </w:t>
-            </w:r>
-            <w:r>
-              <w:rPr>
-                <w:rStyle w:val="nfasissutil"/>
-                <w:i w:val="0"/>
-                <w:color w:val="auto"/>
-              </w:rPr>
-              <w:br/>
-            </w:r>
-            <w:proofErr w:type="spellStart"/>
-            <w:r>
-              <w:rPr>
-                <w:rStyle w:val="nfasissutil"/>
-                <w:i w:val="0"/>
-                <w:color w:val="auto"/>
-              </w:rPr>
-              <w:t>Maybe</w:t>
-            </w:r>
-            <w:proofErr w:type="spellEnd"/>
-            <w:r>
-              <w:rPr>
-                <w:rStyle w:val="nfasissutil"/>
-                <w:i w:val="0"/>
-                <w:color w:val="auto"/>
-              </w:rPr>
-              <w:t xml:space="preserve"> </w:t>
-            </w:r>
-            <w:proofErr w:type="spellStart"/>
-            <w:r>
-              <w:rPr>
-                <w:rStyle w:val="nfasissutil"/>
-                <w:i w:val="0"/>
-                <w:color w:val="auto"/>
-              </w:rPr>
-              <w:t>we</w:t>
-            </w:r>
-            <w:proofErr w:type="spellEnd"/>
-            <w:r>
-              <w:rPr>
-                <w:rStyle w:val="nfasissutil"/>
-                <w:i w:val="0"/>
-                <w:color w:val="auto"/>
-              </w:rPr>
-              <w:t xml:space="preserve"> can </w:t>
-            </w:r>
-            <w:proofErr w:type="spellStart"/>
-            <w:r>
-              <w:rPr>
-                <w:rStyle w:val="nfasissutil"/>
-                <w:i w:val="0"/>
-                <w:color w:val="auto"/>
-              </w:rPr>
-              <w:t>fix</w:t>
-            </w:r>
-            <w:proofErr w:type="spellEnd"/>
-            <w:r>
-              <w:rPr>
-                <w:rStyle w:val="nfasissutil"/>
-                <w:i w:val="0"/>
-                <w:color w:val="auto"/>
-              </w:rPr>
-              <w:t xml:space="preserve"> a </w:t>
-            </w:r>
-            <w:proofErr w:type="spellStart"/>
-            <w:r>
-              <w:rPr>
-                <w:rStyle w:val="nfasissutil"/>
-                <w:i w:val="0"/>
-                <w:color w:val="auto"/>
-              </w:rPr>
-              <w:t>distance</w:t>
-            </w:r>
-            <w:proofErr w:type="spellEnd"/>
-            <w:r>
-              <w:rPr>
-                <w:rStyle w:val="nfasissutil"/>
-                <w:i w:val="0"/>
-                <w:color w:val="auto"/>
-              </w:rPr>
-              <w:t xml:space="preserve"> </w:t>
-            </w:r>
-            <w:proofErr w:type="spellStart"/>
-            <w:r>
-              <w:rPr>
-                <w:rStyle w:val="nfasissutil"/>
-                <w:i w:val="0"/>
-                <w:color w:val="auto"/>
-              </w:rPr>
-              <w:t>between</w:t>
-            </w:r>
-            <w:proofErr w:type="spellEnd"/>
-            <w:r>
-              <w:rPr>
-                <w:rStyle w:val="nfasissutil"/>
-                <w:i w:val="0"/>
-                <w:color w:val="auto"/>
-              </w:rPr>
-              <w:t xml:space="preserve"> </w:t>
-            </w:r>
-            <w:proofErr w:type="spellStart"/>
-            <w:r>
-              <w:rPr>
-                <w:rStyle w:val="nfasissutil"/>
-                <w:i w:val="0"/>
-                <w:color w:val="auto"/>
-              </w:rPr>
-              <w:t>intervals</w:t>
-            </w:r>
-            <w:proofErr w:type="spellEnd"/>
-            <w:r>
-              <w:rPr>
-                <w:rStyle w:val="nfasissutil"/>
-                <w:i w:val="0"/>
-                <w:color w:val="auto"/>
-              </w:rPr>
-              <w:t xml:space="preserve"> </w:t>
-            </w:r>
-            <w:proofErr w:type="spellStart"/>
-            <w:r>
-              <w:rPr>
-                <w:rStyle w:val="nfasissutil"/>
-                <w:i w:val="0"/>
-                <w:color w:val="auto"/>
-              </w:rPr>
-              <w:t>detected</w:t>
-            </w:r>
-            <w:proofErr w:type="spellEnd"/>
-            <w:r>
-              <w:rPr>
-                <w:rStyle w:val="nfasissutil"/>
-                <w:i w:val="0"/>
-                <w:color w:val="auto"/>
-              </w:rPr>
-              <w:t xml:space="preserve">. </w:t>
-            </w:r>
-            <w:proofErr w:type="spellStart"/>
-            <w:r>
-              <w:rPr>
-                <w:rStyle w:val="nfasissutil"/>
-                <w:i w:val="0"/>
-                <w:color w:val="auto"/>
-              </w:rPr>
-              <w:t>But</w:t>
-            </w:r>
-            <w:proofErr w:type="spellEnd"/>
-            <w:r>
-              <w:rPr>
-                <w:rStyle w:val="nfasissutil"/>
-                <w:i w:val="0"/>
-                <w:color w:val="auto"/>
-              </w:rPr>
-              <w:t xml:space="preserve"> </w:t>
-            </w:r>
-            <w:proofErr w:type="spellStart"/>
-            <w:r>
-              <w:rPr>
-                <w:rStyle w:val="nfasissutil"/>
-                <w:i w:val="0"/>
-                <w:color w:val="auto"/>
-              </w:rPr>
-              <w:t>it</w:t>
-            </w:r>
-            <w:proofErr w:type="spellEnd"/>
-            <w:r>
-              <w:rPr>
-                <w:rStyle w:val="nfasissutil"/>
-                <w:i w:val="0"/>
-                <w:color w:val="auto"/>
-              </w:rPr>
-              <w:t xml:space="preserve"> can be a problema </w:t>
-            </w:r>
-            <w:proofErr w:type="spellStart"/>
-            <w:r>
-              <w:rPr>
-                <w:rStyle w:val="nfasissutil"/>
-                <w:i w:val="0"/>
-                <w:color w:val="auto"/>
-              </w:rPr>
-              <w:t>with</w:t>
-            </w:r>
-            <w:proofErr w:type="spellEnd"/>
-            <w:r>
-              <w:rPr>
-                <w:rStyle w:val="nfasissutil"/>
-                <w:i w:val="0"/>
-                <w:color w:val="auto"/>
-              </w:rPr>
-              <w:t xml:space="preserve"> </w:t>
-            </w:r>
-            <w:proofErr w:type="spellStart"/>
-            <w:r>
-              <w:rPr>
-                <w:rStyle w:val="nfasissutil"/>
-                <w:i w:val="0"/>
-                <w:color w:val="auto"/>
-              </w:rPr>
-              <w:t>other</w:t>
-            </w:r>
-            <w:proofErr w:type="spellEnd"/>
-            <w:r>
-              <w:rPr>
-                <w:rStyle w:val="nfasissutil"/>
-                <w:i w:val="0"/>
-                <w:color w:val="auto"/>
-              </w:rPr>
-              <w:t xml:space="preserve"> </w:t>
-            </w:r>
-            <w:proofErr w:type="spellStart"/>
-            <w:r>
-              <w:rPr>
-                <w:rStyle w:val="nfasissutil"/>
-                <w:i w:val="0"/>
-                <w:color w:val="auto"/>
-              </w:rPr>
-              <w:t>signals</w:t>
-            </w:r>
-            <w:proofErr w:type="spellEnd"/>
-            <w:r>
-              <w:rPr>
-                <w:rStyle w:val="nfasissutil"/>
-                <w:i w:val="0"/>
-                <w:color w:val="auto"/>
+                <w:color w:val="4F81BD" w:themeColor="accent1"/>
+              </w:rPr>
+              <w:t>correctly</w:t>
+            </w:r>
+            <w:proofErr w:type="spellEnd"/>
+            <w:r>
+              <w:rPr>
+                <w:rStyle w:val="nfasissutil"/>
+                <w:i w:val="0"/>
+                <w:color w:val="4F81BD" w:themeColor="accent1"/>
               </w:rPr>
               <w:t>.</w:t>
             </w:r>
-          </w:p>
-          <w:p>
-            <w:pPr>
-              <w:rPr>
-                <w:rStyle w:val="nfasissutil"/>
-                <w:i w:val="0"/>
-                <w:color w:val="auto"/>
-              </w:rPr>
-            </w:pPr>
           </w:p>
         </w:tc>
       </w:tr>
@@ -3020,6 +3321,42 @@
               </w:rPr>
             </w:pPr>
           </w:p>
+          <w:p>
+            <w:pPr>
+              <w:rPr>
+                <w:rStyle w:val="nfasissutil"/>
+                <w:i w:val="0"/>
+                <w:color w:val="auto"/>
+              </w:rPr>
+            </w:pPr>
+          </w:p>
+          <w:p>
+            <w:pPr>
+              <w:rPr>
+                <w:rStyle w:val="nfasissutil"/>
+                <w:i w:val="0"/>
+                <w:color w:val="auto"/>
+              </w:rPr>
+            </w:pPr>
+          </w:p>
+          <w:p>
+            <w:pPr>
+              <w:rPr>
+                <w:rStyle w:val="nfasissutil"/>
+                <w:i w:val="0"/>
+                <w:color w:val="auto"/>
+              </w:rPr>
+            </w:pPr>
+          </w:p>
+          <w:p>
+            <w:pPr>
+              <w:rPr>
+                <w:rStyle w:val="nfasissutil"/>
+                <w:i w:val="0"/>
+                <w:color w:val="auto"/>
+              </w:rPr>
+            </w:pPr>
+          </w:p>
         </w:tc>
         <w:tc>
           <w:tcPr>
@@ -3440,6 +3777,214 @@
               <w:rPr>
                 <w:rStyle w:val="nfasissutil"/>
                 <w:i w:val="0"/>
+                <w:color w:val="00B050"/>
+              </w:rPr>
+            </w:pPr>
+            <w:r>
+              <w:rPr>
+                <w:rStyle w:val="nfasissutil"/>
+                <w:i w:val="0"/>
+                <w:color w:val="00B050"/>
+              </w:rPr>
+              <w:t>T=</w:t>
+            </w:r>
+            <w:r>
+              <w:rPr>
+                <w:rStyle w:val="nfasissutil"/>
+                <w:i w:val="0"/>
+                <w:color w:val="00B050"/>
+              </w:rPr>
+              <w:t xml:space="preserve">5.5 ,  </w:t>
+            </w:r>
+            <w:proofErr w:type="spellStart"/>
+            <w:r>
+              <w:rPr>
+                <w:rStyle w:val="nfasissutil"/>
+                <w:i w:val="0"/>
+                <w:color w:val="00B050"/>
+              </w:rPr>
+              <w:t>LWin</w:t>
+            </w:r>
+            <w:proofErr w:type="spellEnd"/>
+            <w:r>
+              <w:rPr>
+                <w:rStyle w:val="nfasissutil"/>
+                <w:i w:val="0"/>
+                <w:color w:val="00B050"/>
+              </w:rPr>
+              <w:t>=3</w:t>
+            </w:r>
+            <w:r>
+              <w:rPr>
+                <w:rStyle w:val="nfasissutil"/>
+                <w:i w:val="0"/>
+                <w:color w:val="00B050"/>
+              </w:rPr>
+              <w:t xml:space="preserve">00 , </w:t>
+            </w:r>
+            <w:proofErr w:type="spellStart"/>
+            <w:r>
+              <w:rPr>
+                <w:rStyle w:val="nfasissutil"/>
+                <w:i w:val="0"/>
+                <w:color w:val="00B050"/>
+              </w:rPr>
+              <w:t>shift</w:t>
+            </w:r>
+            <w:proofErr w:type="spellEnd"/>
+            <w:r>
+              <w:rPr>
+                <w:rStyle w:val="nfasissutil"/>
+                <w:i w:val="0"/>
+                <w:color w:val="00B050"/>
+              </w:rPr>
+              <w:t xml:space="preserve">=10 </w:t>
+            </w:r>
+          </w:p>
+          <w:p>
+            <w:pPr>
+              <w:rPr>
+                <w:rStyle w:val="nfasissutil"/>
+                <w:i w:val="0"/>
+                <w:color w:val="00B050"/>
+              </w:rPr>
+            </w:pPr>
+            <w:r>
+              <w:rPr>
+                <w:rStyle w:val="nfasissutil"/>
+                <w:i w:val="0"/>
+                <w:color w:val="00B050"/>
+              </w:rPr>
+              <w:t>(</w:t>
+            </w:r>
+            <w:proofErr w:type="spellStart"/>
+            <w:r>
+              <w:rPr>
+                <w:rStyle w:val="nfasissutil"/>
+                <w:i w:val="0"/>
+                <w:color w:val="00B050"/>
+              </w:rPr>
+              <w:t>right</w:t>
+            </w:r>
+            <w:proofErr w:type="spellEnd"/>
+            <w:r>
+              <w:rPr>
+                <w:rStyle w:val="nfasissutil"/>
+                <w:i w:val="0"/>
+                <w:color w:val="00B050"/>
+              </w:rPr>
+              <w:t>)</w:t>
+            </w:r>
+          </w:p>
+          <w:p>
+            <w:pPr>
+              <w:rPr>
+                <w:rStyle w:val="nfasissutil"/>
+                <w:i w:val="0"/>
+                <w:color w:val="7030A0"/>
+              </w:rPr>
+            </w:pPr>
+            <w:r>
+              <w:rPr>
+                <w:rStyle w:val="nfasissutil"/>
+                <w:i w:val="0"/>
+                <w:color w:val="7030A0"/>
+              </w:rPr>
+              <w:t>T=</w:t>
+            </w:r>
+            <w:r>
+              <w:rPr>
+                <w:rStyle w:val="nfasissutil"/>
+                <w:i w:val="0"/>
+                <w:color w:val="7030A0"/>
+              </w:rPr>
+              <w:t xml:space="preserve">5 ,  </w:t>
+            </w:r>
+            <w:proofErr w:type="spellStart"/>
+            <w:r>
+              <w:rPr>
+                <w:rStyle w:val="nfasissutil"/>
+                <w:i w:val="0"/>
+                <w:color w:val="7030A0"/>
+              </w:rPr>
+              <w:t>LWin</w:t>
+            </w:r>
+            <w:proofErr w:type="spellEnd"/>
+            <w:r>
+              <w:rPr>
+                <w:rStyle w:val="nfasissutil"/>
+                <w:i w:val="0"/>
+                <w:color w:val="7030A0"/>
+              </w:rPr>
+              <w:t>=3</w:t>
+            </w:r>
+            <w:r>
+              <w:rPr>
+                <w:rStyle w:val="nfasissutil"/>
+                <w:i w:val="0"/>
+                <w:color w:val="7030A0"/>
+              </w:rPr>
+              <w:t xml:space="preserve">00 , </w:t>
+            </w:r>
+            <w:proofErr w:type="spellStart"/>
+            <w:r>
+              <w:rPr>
+                <w:rStyle w:val="nfasissutil"/>
+                <w:i w:val="0"/>
+                <w:color w:val="7030A0"/>
+              </w:rPr>
+              <w:t>shift</w:t>
+            </w:r>
+            <w:proofErr w:type="spellEnd"/>
+            <w:r>
+              <w:rPr>
+                <w:rStyle w:val="nfasissutil"/>
+                <w:i w:val="0"/>
+                <w:color w:val="7030A0"/>
+              </w:rPr>
+              <w:t xml:space="preserve">=10 </w:t>
+            </w:r>
+          </w:p>
+          <w:p>
+            <w:pPr>
+              <w:rPr>
+                <w:rStyle w:val="nfasissutil"/>
+                <w:i w:val="0"/>
+                <w:color w:val="7030A0"/>
+              </w:rPr>
+            </w:pPr>
+            <w:r>
+              <w:rPr>
+                <w:rStyle w:val="nfasissutil"/>
+                <w:i w:val="0"/>
+                <w:color w:val="7030A0"/>
+              </w:rPr>
+              <w:t>(</w:t>
+            </w:r>
+            <w:proofErr w:type="spellStart"/>
+            <w:r>
+              <w:rPr>
+                <w:rStyle w:val="nfasissutil"/>
+                <w:i w:val="0"/>
+                <w:color w:val="7030A0"/>
+              </w:rPr>
+              <w:t>left</w:t>
+            </w:r>
+            <w:proofErr w:type="spellEnd"/>
+            <w:r>
+              <w:rPr>
+                <w:rStyle w:val="nfasissutil"/>
+                <w:i w:val="0"/>
+                <w:color w:val="7030A0"/>
+              </w:rPr>
+              <w:t>)</w:t>
+            </w:r>
+          </w:p>
+          <w:p>
+            <w:pPr>
+              <w:rPr>
+                <w:rStyle w:val="nfasissutil"/>
+                <w:i w:val="0"/>
                 <w:color w:val="auto"/>
               </w:rPr>
             </w:pPr>
@@ -3462,34 +4007,16 @@
               <w:rPr>
                 <w:rStyle w:val="nfasissutil"/>
                 <w:i w:val="0"/>
-                <w:color w:val="auto"/>
-              </w:rPr>
-              <w:t>Problems</w:t>
-            </w:r>
-            <w:proofErr w:type="spellEnd"/>
-            <w:r>
-              <w:rPr>
-                <w:rStyle w:val="nfasissutil"/>
-                <w:i w:val="0"/>
-                <w:color w:val="auto"/>
-              </w:rPr>
-              <w:t xml:space="preserve"> in </w:t>
-            </w:r>
-            <w:proofErr w:type="spellStart"/>
-            <w:r>
-              <w:rPr>
-                <w:rStyle w:val="nfasissutil"/>
-                <w:i w:val="0"/>
-                <w:color w:val="auto"/>
-              </w:rPr>
-              <w:t>activity</w:t>
-            </w:r>
-            <w:proofErr w:type="spellEnd"/>
-            <w:r>
-              <w:rPr>
-                <w:rStyle w:val="nfasissutil"/>
-                <w:i w:val="0"/>
-                <w:color w:val="auto"/>
+                <w:color w:val="4F81BD" w:themeColor="accent1"/>
+              </w:rPr>
+              <w:t>It</w:t>
+            </w:r>
+            <w:proofErr w:type="spellEnd"/>
+            <w:r>
+              <w:rPr>
+                <w:rStyle w:val="nfasissutil"/>
+                <w:i w:val="0"/>
+                <w:color w:val="4F81BD" w:themeColor="accent1"/>
               </w:rPr>
               <w:t xml:space="preserve"> </w:t>
             </w:r>
@@ -3498,28 +4025,37 @@
               <w:rPr>
                 <w:rStyle w:val="nfasissutil"/>
                 <w:i w:val="0"/>
-                <w:color w:val="auto"/>
-              </w:rPr>
-              <w:t>detection</w:t>
-            </w:r>
-            <w:proofErr w:type="spellEnd"/>
-            <w:r>
-              <w:rPr>
-                <w:rStyle w:val="nfasissutil"/>
-                <w:i w:val="0"/>
-                <w:color w:val="auto"/>
+                <w:color w:val="4F81BD" w:themeColor="accent1"/>
+              </w:rPr>
+              <w:t>works</w:t>
+            </w:r>
+            <w:proofErr w:type="spellEnd"/>
+            <w:r>
+              <w:rPr>
+                <w:rStyle w:val="nfasissutil"/>
+                <w:i w:val="0"/>
+                <w:color w:val="4F81BD" w:themeColor="accent1"/>
+              </w:rPr>
+              <w:t xml:space="preserve"> </w:t>
+            </w:r>
+            <w:proofErr w:type="spellStart"/>
+            <w:r>
+              <w:rPr>
+                <w:rStyle w:val="nfasissutil"/>
+                <w:i w:val="0"/>
+                <w:color w:val="4F81BD" w:themeColor="accent1"/>
+              </w:rPr>
+              <w:t>correctly</w:t>
+            </w:r>
+            <w:proofErr w:type="spellEnd"/>
+            <w:r>
+              <w:rPr>
+                <w:rStyle w:val="nfasissutil"/>
+                <w:i w:val="0"/>
+                <w:color w:val="4F81BD" w:themeColor="accent1"/>
               </w:rPr>
               <w:t>.</w:t>
             </w:r>
-          </w:p>
-          <w:p>
-            <w:pPr>
-              <w:rPr>
-                <w:rStyle w:val="nfasissutil"/>
-                <w:i w:val="0"/>
-                <w:color w:val="auto"/>
-              </w:rPr>
-            </w:pPr>
           </w:p>
         </w:tc>
       </w:tr>
@@ -3766,9 +4302,210 @@
               <w:rPr>
                 <w:rStyle w:val="nfasissutil"/>
                 <w:i w:val="0"/>
-                <w:color w:val="auto"/>
-              </w:rPr>
-            </w:pPr>
+                <w:color w:val="00B050"/>
+              </w:rPr>
+            </w:pPr>
+            <w:r>
+              <w:rPr>
+                <w:rStyle w:val="nfasissutil"/>
+                <w:i w:val="0"/>
+                <w:color w:val="00B050"/>
+              </w:rPr>
+              <w:t>T=</w:t>
+            </w:r>
+            <w:r>
+              <w:rPr>
+                <w:rStyle w:val="nfasissutil"/>
+                <w:i w:val="0"/>
+                <w:color w:val="00B050"/>
+              </w:rPr>
+              <w:t xml:space="preserve">7.4 ,  </w:t>
+            </w:r>
+            <w:proofErr w:type="spellStart"/>
+            <w:r>
+              <w:rPr>
+                <w:rStyle w:val="nfasissutil"/>
+                <w:i w:val="0"/>
+                <w:color w:val="00B050"/>
+              </w:rPr>
+              <w:t>LWin</w:t>
+            </w:r>
+            <w:proofErr w:type="spellEnd"/>
+            <w:r>
+              <w:rPr>
+                <w:rStyle w:val="nfasissutil"/>
+                <w:i w:val="0"/>
+                <w:color w:val="00B050"/>
+              </w:rPr>
+              <w:t>=46</w:t>
+            </w:r>
+            <w:r>
+              <w:rPr>
+                <w:rStyle w:val="nfasissutil"/>
+                <w:i w:val="0"/>
+                <w:color w:val="00B050"/>
+              </w:rPr>
+              <w:t xml:space="preserve">0 , </w:t>
+            </w:r>
+            <w:proofErr w:type="spellStart"/>
+            <w:r>
+              <w:rPr>
+                <w:rStyle w:val="nfasissutil"/>
+                <w:i w:val="0"/>
+                <w:color w:val="00B050"/>
+              </w:rPr>
+              <w:t>shift</w:t>
+            </w:r>
+            <w:proofErr w:type="spellEnd"/>
+            <w:r>
+              <w:rPr>
+                <w:rStyle w:val="nfasissutil"/>
+                <w:i w:val="0"/>
+                <w:color w:val="00B050"/>
+              </w:rPr>
+              <w:t xml:space="preserve">=10 </w:t>
+            </w:r>
+          </w:p>
+          <w:p>
+            <w:pPr>
+              <w:rPr>
+                <w:rStyle w:val="nfasissutil"/>
+                <w:i w:val="0"/>
+                <w:color w:val="00B050"/>
+              </w:rPr>
+            </w:pPr>
+            <w:r>
+              <w:rPr>
+                <w:rStyle w:val="nfasissutil"/>
+                <w:i w:val="0"/>
+                <w:color w:val="00B050"/>
+              </w:rPr>
+              <w:t>(</w:t>
+            </w:r>
+            <w:proofErr w:type="spellStart"/>
+            <w:r>
+              <w:rPr>
+                <w:rStyle w:val="nfasissutil"/>
+                <w:i w:val="0"/>
+                <w:color w:val="00B050"/>
+              </w:rPr>
+              <w:t>right</w:t>
+            </w:r>
+            <w:proofErr w:type="spellEnd"/>
+            <w:r>
+              <w:rPr>
+                <w:rStyle w:val="nfasissutil"/>
+                <w:i w:val="0"/>
+                <w:color w:val="00B050"/>
+              </w:rPr>
+              <w:t>)</w:t>
+            </w:r>
+          </w:p>
+          <w:p>
+            <w:pPr>
+              <w:rPr>
+                <w:rStyle w:val="nfasissutil"/>
+                <w:i w:val="0"/>
+                <w:color w:val="7030A0"/>
+              </w:rPr>
+            </w:pPr>
+            <w:r>
+              <w:rPr>
+                <w:rStyle w:val="nfasissutil"/>
+                <w:i w:val="0"/>
+                <w:color w:val="7030A0"/>
+              </w:rPr>
+              <w:t>T=</w:t>
+            </w:r>
+            <w:r>
+              <w:rPr>
+                <w:rStyle w:val="nfasissutil"/>
+                <w:i w:val="0"/>
+                <w:color w:val="7030A0"/>
+              </w:rPr>
+              <w:t xml:space="preserve">6 ,  </w:t>
+            </w:r>
+            <w:proofErr w:type="spellStart"/>
+            <w:r>
+              <w:rPr>
+                <w:rStyle w:val="nfasissutil"/>
+                <w:i w:val="0"/>
+                <w:color w:val="7030A0"/>
+              </w:rPr>
+              <w:t>LWin</w:t>
+            </w:r>
+            <w:proofErr w:type="spellEnd"/>
+            <w:r>
+              <w:rPr>
+                <w:rStyle w:val="nfasissutil"/>
+                <w:i w:val="0"/>
+                <w:color w:val="7030A0"/>
+              </w:rPr>
+              <w:t>=2</w:t>
+            </w:r>
+            <w:bookmarkStart w:id="0" w:name="_GoBack"/>
+            <w:bookmarkEnd w:id="0"/>
+            <w:r>
+              <w:rPr>
+                <w:rStyle w:val="nfasissutil"/>
+                <w:i w:val="0"/>
+                <w:color w:val="7030A0"/>
+              </w:rPr>
+              <w:t xml:space="preserve">00 , </w:t>
+            </w:r>
+            <w:proofErr w:type="spellStart"/>
+            <w:r>
+              <w:rPr>
+                <w:rStyle w:val="nfasissutil"/>
+                <w:i w:val="0"/>
+                <w:color w:val="7030A0"/>
+              </w:rPr>
+              <w:t>shift</w:t>
+            </w:r>
+            <w:proofErr w:type="spellEnd"/>
+            <w:r>
+              <w:rPr>
+                <w:rStyle w:val="nfasissutil"/>
+                <w:i w:val="0"/>
+                <w:color w:val="7030A0"/>
+              </w:rPr>
+              <w:t xml:space="preserve">=10 </w:t>
+            </w:r>
+          </w:p>
+          <w:p>
+            <w:pPr>
+              <w:rPr>
+                <w:rStyle w:val="nfasissutil"/>
+                <w:i w:val="0"/>
+                <w:color w:val="auto"/>
+              </w:rPr>
+            </w:pPr>
+            <w:r>
+              <w:rPr>
+                <w:rStyle w:val="nfasissutil"/>
+                <w:i w:val="0"/>
+                <w:color w:val="7030A0"/>
+              </w:rPr>
+              <w:t>(</w:t>
+            </w:r>
+            <w:proofErr w:type="spellStart"/>
+            <w:r>
+              <w:rPr>
+                <w:rStyle w:val="nfasissutil"/>
+                <w:i w:val="0"/>
+                <w:color w:val="7030A0"/>
+              </w:rPr>
+              <w:t>left</w:t>
+            </w:r>
+            <w:proofErr w:type="spellEnd"/>
+            <w:r>
+              <w:rPr>
+                <w:rStyle w:val="nfasissutil"/>
+                <w:i w:val="0"/>
+                <w:color w:val="7030A0"/>
+              </w:rPr>
+              <w:t>)</w:t>
+            </w:r>
           </w:p>
         </w:tc>
         <w:tc>
@@ -3783,6 +4520,69 @@
                 <w:color w:val="auto"/>
               </w:rPr>
             </w:pPr>
+            <w:proofErr w:type="spellStart"/>
+            <w:r>
+              <w:rPr>
+                <w:rStyle w:val="nfasissutil"/>
+                <w:i w:val="0"/>
+                <w:color w:val="4F81BD" w:themeColor="accent1"/>
+              </w:rPr>
+              <w:t>It</w:t>
+            </w:r>
+            <w:proofErr w:type="spellEnd"/>
+            <w:r>
+              <w:rPr>
+                <w:rStyle w:val="nfasissutil"/>
+                <w:i w:val="0"/>
+                <w:color w:val="4F81BD" w:themeColor="accent1"/>
+              </w:rPr>
+              <w:t xml:space="preserve"> </w:t>
+            </w:r>
+            <w:proofErr w:type="spellStart"/>
+            <w:r>
+              <w:rPr>
+                <w:rStyle w:val="nfasissutil"/>
+                <w:i w:val="0"/>
+                <w:color w:val="4F81BD" w:themeColor="accent1"/>
+              </w:rPr>
+              <w:t>works</w:t>
+            </w:r>
+            <w:proofErr w:type="spellEnd"/>
+            <w:r>
+              <w:rPr>
+                <w:rStyle w:val="nfasissutil"/>
+                <w:i w:val="0"/>
+                <w:color w:val="4F81BD" w:themeColor="accent1"/>
+              </w:rPr>
+              <w:t xml:space="preserve"> </w:t>
+            </w:r>
+            <w:proofErr w:type="spellStart"/>
+            <w:r>
+              <w:rPr>
+                <w:rStyle w:val="nfasissutil"/>
+                <w:i w:val="0"/>
+                <w:color w:val="4F81BD" w:themeColor="accent1"/>
+              </w:rPr>
+              <w:t>correctly</w:t>
+            </w:r>
+            <w:proofErr w:type="spellEnd"/>
+            <w:r>
+              <w:rPr>
+                <w:rStyle w:val="nfasissutil"/>
+                <w:i w:val="0"/>
+                <w:color w:val="4F81BD" w:themeColor="accent1"/>
+              </w:rPr>
+              <w:t>.</w:t>
+            </w:r>
+          </w:p>
+          <w:p>
+            <w:pPr>
+              <w:rPr>
+                <w:rStyle w:val="nfasissutil"/>
+                <w:i w:val="0"/>
+                <w:color w:val="auto"/>
+              </w:rPr>
+            </w:pPr>
             <w:r>
               <w:rPr>
                 <w:rStyle w:val="nfasissutil"/>
@@ -3824,47 +4624,7 @@
                 <w:i w:val="0"/>
                 <w:color w:val="auto"/>
               </w:rPr>
-              <w:t xml:space="preserve">9 files in FP (+1 </w:t>
-            </w:r>
-            <w:r>
-              <w:rPr>
-                <w:rStyle w:val="nfasissutil"/>
-                <w:i w:val="0"/>
-                <w:color w:val="auto"/>
-              </w:rPr>
-              <w:t>‘</w:t>
-            </w:r>
-            <w:r>
-              <w:rPr>
-                <w:rStyle w:val="nfasissutil"/>
-                <w:i w:val="0"/>
-                <w:color w:val="auto"/>
-              </w:rPr>
-              <w:t>stand</w:t>
-            </w:r>
-            <w:r>
-              <w:rPr>
-                <w:rStyle w:val="nfasissutil"/>
-                <w:i w:val="0"/>
-                <w:color w:val="auto"/>
-              </w:rPr>
-              <w:t>’</w:t>
-            </w:r>
-            <w:r>
-              <w:rPr>
-                <w:rStyle w:val="nfasissutil"/>
-                <w:i w:val="0"/>
-                <w:color w:val="auto"/>
-              </w:rPr>
-              <w:t>)</w:t>
-            </w:r>
-            <w:r>
-              <w:rPr>
-                <w:rStyle w:val="nfasissutil"/>
-                <w:i w:val="0"/>
-                <w:color w:val="auto"/>
-              </w:rPr>
-              <w:t>.</w:t>
+              <w:t>9 files in FP (+1 ‘stand’).</w:t>
             </w:r>
           </w:p>
           <w:p>
@@ -4179,15 +4939,7 @@
                 <w:i w:val="0"/>
                 <w:color w:val="auto"/>
               </w:rPr>
-              <w:t>.</w:t>
-            </w:r>
-            <w:r>
-              <w:rPr>
-                <w:rStyle w:val="nfasissutil"/>
-                <w:i w:val="0"/>
-                <w:color w:val="auto"/>
-              </w:rPr>
-              <w:t xml:space="preserve"> </w:t>
+              <w:t xml:space="preserve">. </w:t>
             </w:r>
             <w:proofErr w:type="spellStart"/>
             <w:r>
@@ -4821,14 +5573,14 @@
               <w:rPr>
                 <w:rStyle w:val="nfasissutil"/>
                 <w:i w:val="0"/>
-                <w:color w:val="auto"/>
-              </w:rPr>
-            </w:pPr>
-            <w:r>
-              <w:rPr>
-                <w:rStyle w:val="nfasissutil"/>
-                <w:i w:val="0"/>
-                <w:color w:val="auto"/>
+                <w:color w:val="00B050"/>
+              </w:rPr>
+            </w:pPr>
+            <w:r>
+              <w:rPr>
+                <w:rStyle w:val="nfasissutil"/>
+                <w:i w:val="0"/>
+                <w:color w:val="00B050"/>
               </w:rPr>
               <w:t>T=</w:t>
             </w:r>
@@ -4836,15 +5588,119 @@
               <w:rPr>
                 <w:rStyle w:val="nfasissutil"/>
                 <w:i w:val="0"/>
-                <w:color w:val="auto"/>
-              </w:rPr>
-              <w:t>5.5</w:t>
-            </w:r>
-            <w:r>
-              <w:rPr>
-                <w:rStyle w:val="nfasissutil"/>
-                <w:i w:val="0"/>
-                <w:color w:val="auto"/>
+                <w:color w:val="00B050"/>
+              </w:rPr>
+              <w:t xml:space="preserve">5.5 ,  </w:t>
+            </w:r>
+            <w:proofErr w:type="spellStart"/>
+            <w:r>
+              <w:rPr>
+                <w:rStyle w:val="nfasissutil"/>
+                <w:i w:val="0"/>
+                <w:color w:val="00B050"/>
+              </w:rPr>
+              <w:t>LWin</w:t>
+            </w:r>
+            <w:proofErr w:type="spellEnd"/>
+            <w:r>
+              <w:rPr>
+                <w:rStyle w:val="nfasissutil"/>
+                <w:i w:val="0"/>
+                <w:color w:val="00B050"/>
+              </w:rPr>
+              <w:t>=1</w:t>
+            </w:r>
+            <w:r>
+              <w:rPr>
+                <w:rStyle w:val="nfasissutil"/>
+                <w:i w:val="0"/>
+                <w:color w:val="00B050"/>
+              </w:rPr>
+              <w:t xml:space="preserve">00 , </w:t>
+            </w:r>
+            <w:proofErr w:type="spellStart"/>
+            <w:r>
+              <w:rPr>
+                <w:rStyle w:val="nfasissutil"/>
+                <w:i w:val="0"/>
+                <w:color w:val="00B050"/>
+              </w:rPr>
+              <w:t>shift</w:t>
+            </w:r>
+            <w:proofErr w:type="spellEnd"/>
+            <w:r>
+              <w:rPr>
+                <w:rStyle w:val="nfasissutil"/>
+                <w:i w:val="0"/>
+                <w:color w:val="00B050"/>
+              </w:rPr>
+              <w:t xml:space="preserve">=10 </w:t>
+            </w:r>
+          </w:p>
+          <w:p>
+            <w:pPr>
+              <w:rPr>
+                <w:rStyle w:val="nfasissutil"/>
+                <w:i w:val="0"/>
+                <w:color w:val="00B050"/>
+              </w:rPr>
+            </w:pPr>
+            <w:r>
+              <w:rPr>
+                <w:rStyle w:val="nfasissutil"/>
+                <w:i w:val="0"/>
+                <w:color w:val="00B050"/>
+              </w:rPr>
+              <w:t>(</w:t>
+            </w:r>
+            <w:proofErr w:type="spellStart"/>
+            <w:r>
+              <w:rPr>
+                <w:rStyle w:val="nfasissutil"/>
+                <w:i w:val="0"/>
+                <w:color w:val="00B050"/>
+              </w:rPr>
+              <w:t>right</w:t>
+            </w:r>
+            <w:proofErr w:type="spellEnd"/>
+            <w:r>
+              <w:rPr>
+                <w:rStyle w:val="nfasissutil"/>
+                <w:i w:val="0"/>
+                <w:color w:val="00B050"/>
+              </w:rPr>
+              <w:t>)</w:t>
+            </w:r>
+          </w:p>
+          <w:p>
+            <w:pPr>
+              <w:rPr>
+                <w:rStyle w:val="nfasissutil"/>
+                <w:i w:val="0"/>
+                <w:color w:val="7030A0"/>
+              </w:rPr>
+            </w:pPr>
+            <w:r>
+              <w:rPr>
+                <w:rStyle w:val="nfasissutil"/>
+                <w:i w:val="0"/>
+                <w:color w:val="7030A0"/>
+              </w:rPr>
+              <w:t>T=</w:t>
+            </w:r>
+            <w:r>
+              <w:rPr>
+                <w:rStyle w:val="nfasissutil"/>
+                <w:i w:val="0"/>
+                <w:color w:val="7030A0"/>
+              </w:rPr>
+              <w:t>6</w:t>
+            </w:r>
+            <w:r>
+              <w:rPr>
+                <w:rStyle w:val="nfasissutil"/>
+                <w:i w:val="0"/>
+                <w:color w:val="7030A0"/>
               </w:rPr>
               <w:t xml:space="preserve"> ,  </w:t>
             </w:r>
@@ -4853,7 +5709,7 @@
               <w:rPr>
                 <w:rStyle w:val="nfasissutil"/>
                 <w:i w:val="0"/>
-                <w:color w:val="auto"/>
+                <w:color w:val="7030A0"/>
               </w:rPr>
               <w:t>LWin</w:t>
             </w:r>
@@ -4862,16 +5718,24 @@
               <w:rPr>
                 <w:rStyle w:val="nfasissutil"/>
                 <w:i w:val="0"/>
-                <w:color w:val="auto"/>
-              </w:rPr>
-              <w:t xml:space="preserve">=100 , </w:t>
-            </w:r>
-            <w:proofErr w:type="spellStart"/>
-            <w:r>
-              <w:rPr>
-                <w:rStyle w:val="nfasissutil"/>
-                <w:i w:val="0"/>
-                <w:color w:val="auto"/>
+                <w:color w:val="7030A0"/>
+              </w:rPr>
+              <w:t>=3</w:t>
+            </w:r>
+            <w:r>
+              <w:rPr>
+                <w:rStyle w:val="nfasissutil"/>
+                <w:i w:val="0"/>
+                <w:color w:val="7030A0"/>
+              </w:rPr>
+              <w:t xml:space="preserve">00 , </w:t>
+            </w:r>
+            <w:proofErr w:type="spellStart"/>
+            <w:r>
+              <w:rPr>
+                <w:rStyle w:val="nfasissutil"/>
+                <w:i w:val="0"/>
+                <w:color w:val="7030A0"/>
               </w:rPr>
               <w:t>shift</w:t>
             </w:r>
@@ -4880,9 +5744,44 @@
               <w:rPr>
                 <w:rStyle w:val="nfasissutil"/>
                 <w:i w:val="0"/>
-                <w:color w:val="auto"/>
-              </w:rPr>
-              <w:t>=10 (LTSD)</w:t>
+                <w:color w:val="7030A0"/>
+              </w:rPr>
+              <w:t xml:space="preserve">=10 </w:t>
+            </w:r>
+          </w:p>
+          <w:p>
+            <w:pPr>
+              <w:rPr>
+                <w:rStyle w:val="nfasissutil"/>
+                <w:i w:val="0"/>
+                <w:color w:val="auto"/>
+              </w:rPr>
+            </w:pPr>
+            <w:r>
+              <w:rPr>
+                <w:rStyle w:val="nfasissutil"/>
+                <w:i w:val="0"/>
+                <w:color w:val="7030A0"/>
+              </w:rPr>
+              <w:t>(</w:t>
+            </w:r>
+            <w:proofErr w:type="spellStart"/>
+            <w:r>
+              <w:rPr>
+                <w:rStyle w:val="nfasissutil"/>
+                <w:i w:val="0"/>
+                <w:color w:val="7030A0"/>
+              </w:rPr>
+              <w:t>left</w:t>
+            </w:r>
+            <w:proofErr w:type="spellEnd"/>
+            <w:r>
+              <w:rPr>
+                <w:rStyle w:val="nfasissutil"/>
+                <w:i w:val="0"/>
+                <w:color w:val="7030A0"/>
+              </w:rPr>
+              <w:t>)</w:t>
             </w:r>
           </w:p>
         </w:tc>
@@ -4895,24 +5794,24 @@
               <w:rPr>
                 <w:rStyle w:val="nfasissutil"/>
                 <w:i w:val="0"/>
-                <w:color w:val="auto"/>
-              </w:rPr>
-            </w:pPr>
-            <w:proofErr w:type="spellStart"/>
-            <w:r>
-              <w:rPr>
-                <w:rStyle w:val="nfasissutil"/>
-                <w:i w:val="0"/>
-                <w:color w:val="auto"/>
-              </w:rPr>
-              <w:t>Activity</w:t>
-            </w:r>
-            <w:proofErr w:type="spellEnd"/>
-            <w:r>
-              <w:rPr>
-                <w:rStyle w:val="nfasissutil"/>
-                <w:i w:val="0"/>
-                <w:color w:val="auto"/>
+                <w:color w:val="4F81BD" w:themeColor="accent1"/>
+              </w:rPr>
+            </w:pPr>
+            <w:proofErr w:type="spellStart"/>
+            <w:r>
+              <w:rPr>
+                <w:rStyle w:val="nfasissutil"/>
+                <w:i w:val="0"/>
+                <w:color w:val="4F81BD" w:themeColor="accent1"/>
+              </w:rPr>
+              <w:t>It</w:t>
+            </w:r>
+            <w:proofErr w:type="spellEnd"/>
+            <w:r>
+              <w:rPr>
+                <w:rStyle w:val="nfasissutil"/>
+                <w:i w:val="0"/>
+                <w:color w:val="4F81BD" w:themeColor="accent1"/>
               </w:rPr>
               <w:t xml:space="preserve"> </w:t>
             </w:r>
@@ -4921,18 +5820,36 @@
               <w:rPr>
                 <w:rStyle w:val="nfasissutil"/>
                 <w:i w:val="0"/>
-                <w:color w:val="auto"/>
-              </w:rPr>
-              <w:t>detection</w:t>
-            </w:r>
-            <w:proofErr w:type="spellEnd"/>
-            <w:r>
-              <w:rPr>
-                <w:rStyle w:val="nfasissutil"/>
-                <w:i w:val="0"/>
-                <w:color w:val="auto"/>
-              </w:rPr>
-              <w:t xml:space="preserve"> OK!</w:t>
+                <w:color w:val="4F81BD" w:themeColor="accent1"/>
+              </w:rPr>
+              <w:t>works</w:t>
+            </w:r>
+            <w:proofErr w:type="spellEnd"/>
+            <w:r>
+              <w:rPr>
+                <w:rStyle w:val="nfasissutil"/>
+                <w:i w:val="0"/>
+                <w:color w:val="4F81BD" w:themeColor="accent1"/>
+              </w:rPr>
+              <w:t xml:space="preserve"> </w:t>
+            </w:r>
+            <w:proofErr w:type="spellStart"/>
+            <w:r>
+              <w:rPr>
+                <w:rStyle w:val="nfasissutil"/>
+                <w:i w:val="0"/>
+                <w:color w:val="4F81BD" w:themeColor="accent1"/>
+              </w:rPr>
+              <w:t>correctly</w:t>
+            </w:r>
+            <w:proofErr w:type="spellEnd"/>
+            <w:r>
+              <w:rPr>
+                <w:rStyle w:val="nfasissutil"/>
+                <w:i w:val="0"/>
+                <w:color w:val="4F81BD" w:themeColor="accent1"/>
+              </w:rPr>
+              <w:t>.</w:t>
             </w:r>
           </w:p>
           <w:p>
@@ -4999,15 +5916,6 @@
         </w:tc>
       </w:tr>
     </w:tbl>
-    <w:p>
-      <w:pPr>
-        <w:rPr>
-          <w:rStyle w:val="nfasissutil"/>
-          <w:i w:val="0"/>
-          <w:color w:val="auto"/>
-        </w:rPr>
-      </w:pPr>
-    </w:p>
     <w:p>
       <w:pPr>
         <w:rPr>
@@ -5109,8 +6017,6 @@
         </w:rPr>
         <w:t>?</w:t>
       </w:r>
-      <w:bookmarkStart w:id="0" w:name="_GoBack"/>
-      <w:bookmarkEnd w:id="0"/>
       <w:proofErr w:type="gramEnd"/>
     </w:p>
     <w:p>

</xml_diff>